<commit_message>
Fixed a bad screenshot
</commit_message>
<xml_diff>
--- a/AttendanceApp/Docs/Netter_Center_Attendance_User_Guide.docx
+++ b/AttendanceApp/Docs/Netter_Center_Attendance_User_Guide.docx
@@ -3117,18 +3117,18 @@
         </w:rPr>
         <w:lastRenderedPageBreak/>
         <w:drawing>
-          <wp:anchor distT="0" distB="0" distL="114300" distR="114300" simplePos="0" relativeHeight="251665408" behindDoc="0" locked="0" layoutInCell="1" allowOverlap="1">
+          <wp:anchor distT="0" distB="0" distL="114300" distR="114300" simplePos="0" relativeHeight="251668480" behindDoc="0" locked="0" layoutInCell="1" allowOverlap="1">
             <wp:simplePos x="0" y="0"/>
             <wp:positionH relativeFrom="margin">
-              <wp:posOffset>-342900</wp:posOffset>
+              <wp:posOffset>-352425</wp:posOffset>
             </wp:positionH>
             <wp:positionV relativeFrom="margin">
               <wp:align>top</wp:align>
             </wp:positionV>
-            <wp:extent cx="3275330" cy="5353050"/>
-            <wp:effectExtent l="19050" t="0" r="1270" b="0"/>
+            <wp:extent cx="3276600" cy="5353050"/>
+            <wp:effectExtent l="19050" t="0" r="0" b="0"/>
             <wp:wrapSquare wrapText="bothSides"/>
-            <wp:docPr id="9" name="Picture 8" descr="C:\Users\jkodner\git\NetterProject\AttendanceApp\Docs\Screenshots\Screen shot 2012-04-28 at 7.33.33 PM.png"/>
+            <wp:docPr id="14" name="Picture 12" descr="C:\Users\jkodner\git\NetterProject\AttendanceApp\Docs\Screenshots\Screen shot 2012-04-28 at 7.43.04 PM.png"/>
             <wp:cNvGraphicFramePr>
               <a:graphicFrameLocks xmlns:a="http://schemas.openxmlformats.org/drawingml/2006/main" noChangeAspect="1"/>
             </wp:cNvGraphicFramePr>
@@ -3136,7 +3136,7 @@
               <a:graphicData uri="http://schemas.openxmlformats.org/drawingml/2006/picture">
                 <pic:pic xmlns:pic="http://schemas.openxmlformats.org/drawingml/2006/picture">
                   <pic:nvPicPr>
-                    <pic:cNvPr id="0" name="Picture 8" descr="C:\Users\jkodner\git\NetterProject\AttendanceApp\Docs\Screenshots\Screen shot 2012-04-28 at 7.33.33 PM.png"/>
+                    <pic:cNvPr id="0" name="Picture 12" descr="C:\Users\jkodner\git\NetterProject\AttendanceApp\Docs\Screenshots\Screen shot 2012-04-28 at 7.43.04 PM.png"/>
                     <pic:cNvPicPr>
                       <a:picLocks noChangeAspect="1" noChangeArrowheads="1"/>
                     </pic:cNvPicPr>
@@ -3151,7 +3151,7 @@
                   <pic:spPr bwMode="auto">
                     <a:xfrm>
                       <a:off x="0" y="0"/>
-                      <a:ext cx="3275330" cy="5353050"/>
+                      <a:ext cx="3276600" cy="5353050"/>
                     </a:xfrm>
                     <a:prstGeom prst="rect">
                       <a:avLst/>
@@ -3169,6 +3169,14 @@
             </a:graphic>
           </wp:anchor>
         </w:drawing>
+      </w:r>
+      <w:r>
+        <w:rPr>
+          <w:rFonts w:ascii="Helvetica" w:hAnsi="Helvetica" w:cs="Helvetica"/>
+          <w:sz w:val="40"/>
+          <w:szCs w:val="40"/>
+        </w:rPr>
+        <w:t xml:space="preserve"> </w:t>
       </w:r>
       <w:r>
         <w:rPr>
@@ -3931,7 +3939,7 @@
             <w:rPr>
               <w:noProof/>
             </w:rPr>
-            <w:t>5</w:t>
+            <w:t>9</w:t>
           </w:r>
         </w:fldSimple>
       </w:p>
@@ -4370,8 +4378,8 @@
   </w:compat>
   <w:rsids>
     <w:rsidRoot w:val="004006B8"/>
+    <w:rsid w:val="00075253"/>
     <w:rsid w:val="004006B8"/>
-    <w:rsid w:val="005E490D"/>
   </w:rsids>
   <m:mathPr>
     <m:mathFont m:val="Cambria Math"/>

</xml_diff>

<commit_message>
Added Technical Documentation to end of User Guide file
</commit_message>
<xml_diff>
--- a/AttendanceApp/Docs/Netter_Center_Attendance_User_Guide.docx
+++ b/AttendanceApp/Docs/Netter_Center_Attendance_User_Guide.docx
@@ -239,7 +239,6 @@
           <w:sz w:val="96"/>
           <w:szCs w:val="96"/>
         </w:rPr>
-        <w:lastRenderedPageBreak/>
         <w:t>Table of Contents</w:t>
       </w:r>
     </w:p>
@@ -818,7 +817,6 @@
           <w:sz w:val="48"/>
           <w:szCs w:val="48"/>
         </w:rPr>
-        <w:lastRenderedPageBreak/>
         <w:t>1. Introduction</w:t>
       </w:r>
     </w:p>
@@ -1137,7 +1135,6 @@
           <w:sz w:val="48"/>
           <w:szCs w:val="48"/>
         </w:rPr>
-        <w:lastRenderedPageBreak/>
         <w:t>2. Interface</w:t>
       </w:r>
     </w:p>
@@ -1439,7 +1436,6 @@
       </w:r>
       <w:r>
         <w:rPr>
-          <w:rStyle w:val="Normal"/>
           <w:rFonts w:ascii="Times New Roman" w:eastAsia="Times New Roman" w:hAnsi="Times New Roman" w:cs="Times New Roman"/>
           <w:snapToGrid w:val="0"/>
           <w:color w:val="000000"/>
@@ -1449,7 +1445,6 @@
           <w:u w:color="000000"/>
           <w:bdr w:val="none" w:sz="0" w:space="0" w:color="000000"/>
           <w:shd w:val="clear" w:color="000000" w:fill="000000"/>
-          <w:lang/>
         </w:rPr>
         <w:t xml:space="preserve"> </w:t>
       </w:r>
@@ -1633,7 +1628,6 @@
           <w:sz w:val="40"/>
           <w:szCs w:val="40"/>
         </w:rPr>
-        <w:lastRenderedPageBreak/>
         <w:drawing>
           <wp:anchor distT="0" distB="0" distL="114300" distR="114300" simplePos="0" relativeHeight="251659264" behindDoc="0" locked="0" layoutInCell="1" allowOverlap="1">
             <wp:simplePos x="0" y="0"/>
@@ -1990,7 +1984,6 @@
           <w:sz w:val="40"/>
           <w:szCs w:val="40"/>
         </w:rPr>
-        <w:lastRenderedPageBreak/>
         <w:drawing>
           <wp:anchor distT="0" distB="0" distL="114300" distR="114300" simplePos="0" relativeHeight="251661312" behindDoc="0" locked="0" layoutInCell="1" allowOverlap="1">
             <wp:simplePos x="0" y="0"/>
@@ -2377,7 +2370,6 @@
           <w:sz w:val="40"/>
           <w:szCs w:val="40"/>
         </w:rPr>
-        <w:lastRenderedPageBreak/>
         <w:drawing>
           <wp:anchor distT="0" distB="0" distL="114300" distR="114300" simplePos="0" relativeHeight="251663360" behindDoc="0" locked="0" layoutInCell="1" allowOverlap="1">
             <wp:simplePos x="0" y="0"/>
@@ -2755,7 +2747,6 @@
           <w:sz w:val="40"/>
           <w:szCs w:val="40"/>
         </w:rPr>
-        <w:lastRenderedPageBreak/>
         <w:t>2.5 View Activities</w:t>
       </w:r>
     </w:p>
@@ -3115,7 +3106,6 @@
           <w:sz w:val="40"/>
           <w:szCs w:val="40"/>
         </w:rPr>
-        <w:lastRenderedPageBreak/>
         <w:drawing>
           <wp:anchor distT="0" distB="0" distL="114300" distR="114300" simplePos="0" relativeHeight="251668480" behindDoc="0" locked="0" layoutInCell="1" allowOverlap="1">
             <wp:simplePos x="0" y="0"/>
@@ -3560,7 +3550,6 @@
           <w:sz w:val="40"/>
           <w:szCs w:val="40"/>
         </w:rPr>
-        <w:lastRenderedPageBreak/>
         <w:drawing>
           <wp:anchor distT="0" distB="0" distL="114300" distR="114300" simplePos="0" relativeHeight="251666432" behindDoc="0" locked="0" layoutInCell="1" allowOverlap="1">
             <wp:simplePos x="0" y="0"/>
@@ -3744,18 +3733,16 @@
           <w:sz w:val="36"/>
           <w:szCs w:val="36"/>
         </w:rPr>
-        <w:t xml:space="preserve"> to post </w:t>
-      </w:r>
-      <w:proofErr w:type="spellStart"/>
-      <w:r>
-        <w:rPr>
-          <w:rFonts w:ascii="Helvetica" w:hAnsi="Helvetica" w:cs="Helvetica"/>
-          <w:sz w:val="36"/>
-          <w:szCs w:val="36"/>
-        </w:rPr>
-        <w:t>i</w:t>
-      </w:r>
-      <w:proofErr w:type="spellEnd"/>
+        <w:t xml:space="preserve"> to post i</w:t>
+      </w:r>
+      <w:r>
+        <w:rPr>
+          <w:rFonts w:ascii="Helvetica" w:hAnsi="Helvetica" w:cs="Helvetica"/>
+          <w:sz w:val="36"/>
+          <w:szCs w:val="36"/>
+        </w:rPr>
+        <w:t>t</w:t>
+      </w:r>
       <w:r>
         <w:rPr>
           <w:rFonts w:ascii="Helvetica" w:hAnsi="Helvetica" w:cs="Helvetica"/>
@@ -3772,9 +3759,15 @@
         <w:adjustRightInd w:val="0"/>
         <w:spacing w:after="0" w:line="240" w:lineRule="auto"/>
         <w:rPr>
-          <w:rFonts w:ascii="Helvetica" w:hAnsi="Helvetica" w:cs="Helvetica"/>
-          <w:sz w:val="36"/>
-          <w:szCs w:val="36"/>
+          <w:rFonts w:ascii="Times New Roman" w:eastAsia="Times New Roman" w:hAnsi="Times New Roman" w:cs="Times New Roman"/>
+          <w:snapToGrid w:val="0"/>
+          <w:color w:val="000000"/>
+          <w:w w:val="0"/>
+          <w:sz w:val="0"/>
+          <w:szCs w:val="0"/>
+          <w:u w:color="000000"/>
+          <w:bdr w:val="none" w:sz="0" w:space="0" w:color="000000"/>
+          <w:shd w:val="clear" w:color="000000" w:fill="000000"/>
         </w:rPr>
       </w:pPr>
       <w:r>
@@ -3845,7 +3838,6 @@
       </w:r>
       <w:r>
         <w:rPr>
-          <w:rStyle w:val="Normal"/>
           <w:rFonts w:ascii="Times New Roman" w:eastAsia="Times New Roman" w:hAnsi="Times New Roman" w:cs="Times New Roman"/>
           <w:snapToGrid w:val="0"/>
           <w:color w:val="000000"/>
@@ -3855,15 +3847,12 @@
           <w:u w:color="000000"/>
           <w:bdr w:val="none" w:sz="0" w:space="0" w:color="000000"/>
           <w:shd w:val="clear" w:color="000000" w:fill="000000"/>
-          <w:lang/>
         </w:rPr>
         <w:t xml:space="preserve"> </w:t>
       </w:r>
       <w:proofErr w:type="spellStart"/>
-      <w:proofErr w:type="gramStart"/>
-      <w:r>
-        <w:rPr>
-          <w:rStyle w:val="Normal"/>
+      <w:r>
+        <w:rPr>
           <w:rFonts w:ascii="Times New Roman" w:eastAsia="Times New Roman" w:hAnsi="Times New Roman" w:cs="Times New Roman"/>
           <w:snapToGrid w:val="0"/>
           <w:color w:val="000000"/>
@@ -3873,12 +3862,1822 @@
           <w:u w:color="000000"/>
           <w:bdr w:val="none" w:sz="0" w:space="0" w:color="000000"/>
           <w:shd w:val="clear" w:color="000000" w:fill="000000"/>
-          <w:lang/>
-        </w:rPr>
-        <w:t>dfeefeadf</w:t>
+        </w:rPr>
+        <w:t>D</w:t>
+      </w:r>
+      <w:r>
+        <w:rPr>
+          <w:rFonts w:ascii="Times New Roman" w:eastAsia="Times New Roman" w:hAnsi="Times New Roman" w:cs="Times New Roman"/>
+          <w:snapToGrid w:val="0"/>
+          <w:color w:val="000000"/>
+          <w:w w:val="0"/>
+          <w:sz w:val="0"/>
+          <w:szCs w:val="0"/>
+          <w:u w:color="000000"/>
+          <w:bdr w:val="none" w:sz="0" w:space="0" w:color="000000"/>
+          <w:shd w:val="clear" w:color="000000" w:fill="000000"/>
+        </w:rPr>
+        <w:t>feefeadf</w:t>
       </w:r>
       <w:proofErr w:type="spellEnd"/>
+    </w:p>
+    <w:p>
+      <w:pPr>
+        <w:autoSpaceDE w:val="0"/>
+        <w:autoSpaceDN w:val="0"/>
+        <w:adjustRightInd w:val="0"/>
+        <w:spacing w:after="0" w:line="240" w:lineRule="auto"/>
+        <w:rPr>
+          <w:rFonts w:ascii="Helvetica" w:hAnsi="Helvetica" w:cs="Helvetica"/>
+          <w:sz w:val="36"/>
+          <w:szCs w:val="36"/>
+        </w:rPr>
+      </w:pPr>
+    </w:p>
+    <w:p>
+      <w:pPr>
+        <w:autoSpaceDE w:val="0"/>
+        <w:autoSpaceDN w:val="0"/>
+        <w:adjustRightInd w:val="0"/>
+        <w:spacing w:after="0" w:line="240" w:lineRule="auto"/>
+        <w:rPr>
+          <w:rFonts w:ascii="Helvetica" w:hAnsi="Helvetica" w:cs="Helvetica"/>
+          <w:sz w:val="36"/>
+          <w:szCs w:val="36"/>
+        </w:rPr>
+      </w:pPr>
+    </w:p>
+    <w:p>
+      <w:pPr>
+        <w:autoSpaceDE w:val="0"/>
+        <w:autoSpaceDN w:val="0"/>
+        <w:adjustRightInd w:val="0"/>
+        <w:spacing w:after="0" w:line="240" w:lineRule="auto"/>
+        <w:rPr>
+          <w:rFonts w:ascii="Helvetica" w:hAnsi="Helvetica" w:cs="Helvetica"/>
+          <w:sz w:val="36"/>
+          <w:szCs w:val="36"/>
+        </w:rPr>
+      </w:pPr>
+    </w:p>
+    <w:p>
+      <w:pPr>
+        <w:autoSpaceDE w:val="0"/>
+        <w:autoSpaceDN w:val="0"/>
+        <w:adjustRightInd w:val="0"/>
+        <w:spacing w:after="0" w:line="240" w:lineRule="auto"/>
+        <w:rPr>
+          <w:rFonts w:ascii="Helvetica" w:hAnsi="Helvetica" w:cs="Helvetica"/>
+          <w:sz w:val="36"/>
+          <w:szCs w:val="36"/>
+        </w:rPr>
+      </w:pPr>
+    </w:p>
+    <w:p>
+      <w:pPr>
+        <w:autoSpaceDE w:val="0"/>
+        <w:autoSpaceDN w:val="0"/>
+        <w:adjustRightInd w:val="0"/>
+        <w:spacing w:after="0" w:line="240" w:lineRule="auto"/>
+        <w:rPr>
+          <w:rFonts w:ascii="Helvetica" w:hAnsi="Helvetica" w:cs="Helvetica"/>
+          <w:sz w:val="36"/>
+          <w:szCs w:val="36"/>
+        </w:rPr>
+      </w:pPr>
+    </w:p>
+    <w:p>
+      <w:pPr>
+        <w:autoSpaceDE w:val="0"/>
+        <w:autoSpaceDN w:val="0"/>
+        <w:adjustRightInd w:val="0"/>
+        <w:spacing w:after="0" w:line="240" w:lineRule="auto"/>
+        <w:rPr>
+          <w:rFonts w:ascii="Helvetica" w:hAnsi="Helvetica" w:cs="Helvetica"/>
+          <w:sz w:val="36"/>
+          <w:szCs w:val="36"/>
+        </w:rPr>
+      </w:pPr>
+    </w:p>
+    <w:p>
+      <w:pPr>
+        <w:autoSpaceDE w:val="0"/>
+        <w:autoSpaceDN w:val="0"/>
+        <w:adjustRightInd w:val="0"/>
+        <w:spacing w:after="0" w:line="240" w:lineRule="auto"/>
+        <w:rPr>
+          <w:rFonts w:ascii="Helvetica" w:hAnsi="Helvetica" w:cs="Helvetica"/>
+          <w:sz w:val="36"/>
+          <w:szCs w:val="36"/>
+        </w:rPr>
+      </w:pPr>
+    </w:p>
+    <w:p>
+      <w:pPr>
+        <w:spacing w:after="0"/>
+        <w:jc w:val="center"/>
+        <w:rPr>
+          <w:rFonts w:ascii="Helvetica" w:hAnsi="Helvetica" w:cs="Helvetica"/>
+        </w:rPr>
+      </w:pPr>
+      <w:r>
+        <w:rPr>
+          <w:rFonts w:ascii="Helvetica" w:hAnsi="Helvetica" w:cs="Helvetica"/>
+          <w:noProof/>
+        </w:rPr>
+        <w:drawing>
+          <wp:inline distT="0" distB="0" distL="0" distR="0">
+            <wp:extent cx="5076825" cy="5105400"/>
+            <wp:effectExtent l="0" t="0" r="0" b="0"/>
+            <wp:docPr id="6" name="Picture 1" descr="C:\user\NetterLogoblack.png"/>
+            <wp:cNvGraphicFramePr>
+              <a:graphicFrameLocks xmlns:a="http://schemas.openxmlformats.org/drawingml/2006/main" noChangeAspect="1"/>
+            </wp:cNvGraphicFramePr>
+            <a:graphic xmlns:a="http://schemas.openxmlformats.org/drawingml/2006/main">
+              <a:graphicData uri="http://schemas.openxmlformats.org/drawingml/2006/picture">
+                <pic:pic xmlns:pic="http://schemas.openxmlformats.org/drawingml/2006/picture">
+                  <pic:nvPicPr>
+                    <pic:cNvPr id="0" name="Picture 1" descr="C:\user\NetterLogoblack.png"/>
+                    <pic:cNvPicPr>
+                      <a:picLocks noChangeAspect="1" noChangeArrowheads="1"/>
+                    </pic:cNvPicPr>
+                  </pic:nvPicPr>
+                  <pic:blipFill>
+                    <a:blip r:embed="rId6" cstate="print"/>
+                    <a:srcRect/>
+                    <a:stretch>
+                      <a:fillRect/>
+                    </a:stretch>
+                  </pic:blipFill>
+                  <pic:spPr bwMode="auto">
+                    <a:xfrm>
+                      <a:off x="0" y="0"/>
+                      <a:ext cx="5076825" cy="5105400"/>
+                    </a:xfrm>
+                    <a:prstGeom prst="rect">
+                      <a:avLst/>
+                    </a:prstGeom>
+                    <a:noFill/>
+                    <a:ln w="9525">
+                      <a:noFill/>
+                      <a:miter lim="800000"/>
+                      <a:headEnd/>
+                      <a:tailEnd/>
+                    </a:ln>
+                  </pic:spPr>
+                </pic:pic>
+              </a:graphicData>
+            </a:graphic>
+          </wp:inline>
+        </w:drawing>
+      </w:r>
+    </w:p>
+    <w:p>
+      <w:pPr>
+        <w:spacing w:after="0"/>
+        <w:jc w:val="center"/>
+        <w:rPr>
+          <w:rFonts w:ascii="Helvetica" w:hAnsi="Helvetica" w:cs="Helvetica"/>
+          <w:b/>
+          <w:sz w:val="96"/>
+          <w:szCs w:val="96"/>
+        </w:rPr>
+      </w:pPr>
+      <w:r>
+        <w:rPr>
+          <w:rFonts w:ascii="Helvetica" w:hAnsi="Helvetica" w:cs="Helvetica"/>
+          <w:b/>
+          <w:sz w:val="96"/>
+          <w:szCs w:val="96"/>
+        </w:rPr>
+        <w:t>Technical Documentation</w:t>
+      </w:r>
+    </w:p>
+    <w:p>
+      <w:pPr>
+        <w:spacing w:after="0"/>
+        <w:jc w:val="center"/>
+        <w:rPr>
+          <w:rFonts w:ascii="Helvetica" w:hAnsi="Helvetica" w:cs="Helvetica"/>
+        </w:rPr>
+      </w:pPr>
+    </w:p>
+    <w:p>
+      <w:pPr>
+        <w:spacing w:after="0"/>
+        <w:jc w:val="center"/>
+        <w:rPr>
+          <w:rFonts w:ascii="Helvetica" w:hAnsi="Helvetica" w:cs="Helvetica"/>
+        </w:rPr>
+      </w:pPr>
+      <w:proofErr w:type="spellStart"/>
+      <w:r>
+        <w:rPr>
+          <w:rFonts w:ascii="Helvetica" w:hAnsi="Helvetica" w:cs="Helvetica"/>
+        </w:rPr>
+        <w:t>Vayu</w:t>
+      </w:r>
+      <w:proofErr w:type="spellEnd"/>
+      <w:r>
+        <w:rPr>
+          <w:rFonts w:ascii="Helvetica" w:hAnsi="Helvetica" w:cs="Helvetica"/>
+        </w:rPr>
+        <w:t xml:space="preserve"> </w:t>
+      </w:r>
+      <w:proofErr w:type="spellStart"/>
+      <w:r>
+        <w:rPr>
+          <w:rFonts w:ascii="Helvetica" w:hAnsi="Helvetica" w:cs="Helvetica"/>
+        </w:rPr>
+        <w:t>Kisore</w:t>
+      </w:r>
+      <w:proofErr w:type="spellEnd"/>
+    </w:p>
+    <w:p>
+      <w:pPr>
+        <w:spacing w:after="0"/>
+        <w:jc w:val="center"/>
+        <w:rPr>
+          <w:rFonts w:ascii="Helvetica" w:hAnsi="Helvetica" w:cs="Helvetica"/>
+        </w:rPr>
+      </w:pPr>
+      <w:r>
+        <w:rPr>
+          <w:rFonts w:ascii="Helvetica" w:hAnsi="Helvetica" w:cs="Helvetica"/>
+        </w:rPr>
+        <w:t xml:space="preserve">Jordan </w:t>
+      </w:r>
+      <w:proofErr w:type="spellStart"/>
+      <w:r>
+        <w:rPr>
+          <w:rFonts w:ascii="Helvetica" w:hAnsi="Helvetica" w:cs="Helvetica"/>
+        </w:rPr>
+        <w:t>Kodner</w:t>
+      </w:r>
+      <w:proofErr w:type="spellEnd"/>
+    </w:p>
+    <w:p>
+      <w:pPr>
+        <w:spacing w:after="0"/>
+        <w:jc w:val="center"/>
+        <w:rPr>
+          <w:rFonts w:ascii="Helvetica" w:hAnsi="Helvetica" w:cs="Helvetica"/>
+        </w:rPr>
+      </w:pPr>
+      <w:r>
+        <w:rPr>
+          <w:rFonts w:ascii="Helvetica" w:hAnsi="Helvetica" w:cs="Helvetica"/>
+        </w:rPr>
+        <w:t>Xiao Li</w:t>
+      </w:r>
+    </w:p>
+    <w:p>
+      <w:pPr>
+        <w:spacing w:after="0"/>
+        <w:jc w:val="center"/>
+        <w:rPr>
+          <w:rFonts w:ascii="Helvetica" w:hAnsi="Helvetica" w:cs="Helvetica"/>
+        </w:rPr>
+      </w:pPr>
+      <w:r>
+        <w:rPr>
+          <w:rFonts w:ascii="Helvetica" w:hAnsi="Helvetica" w:cs="Helvetica"/>
+        </w:rPr>
+        <w:t>Jose Varela</w:t>
+      </w:r>
+    </w:p>
+    <w:p>
+      <w:pPr>
+        <w:autoSpaceDE w:val="0"/>
+        <w:autoSpaceDN w:val="0"/>
+        <w:adjustRightInd w:val="0"/>
+        <w:spacing w:after="0" w:line="240" w:lineRule="auto"/>
+        <w:rPr>
+          <w:rFonts w:ascii="Helvetica" w:hAnsi="Helvetica" w:cs="Helvetica"/>
+          <w:sz w:val="36"/>
+          <w:szCs w:val="36"/>
+        </w:rPr>
+      </w:pPr>
+    </w:p>
+    <w:p>
+      <w:pPr>
+        <w:autoSpaceDE w:val="0"/>
+        <w:autoSpaceDN w:val="0"/>
+        <w:adjustRightInd w:val="0"/>
+        <w:spacing w:after="0" w:line="240" w:lineRule="auto"/>
+        <w:rPr>
+          <w:rFonts w:ascii="Helvetica" w:hAnsi="Helvetica" w:cs="Helvetica"/>
+          <w:sz w:val="36"/>
+          <w:szCs w:val="36"/>
+        </w:rPr>
+      </w:pPr>
+    </w:p>
+    <w:p>
+      <w:pPr>
+        <w:autoSpaceDE w:val="0"/>
+        <w:autoSpaceDN w:val="0"/>
+        <w:adjustRightInd w:val="0"/>
+        <w:spacing w:after="0" w:line="240" w:lineRule="auto"/>
+        <w:rPr>
+          <w:rFonts w:ascii="Helvetica" w:hAnsi="Helvetica" w:cs="Helvetica"/>
+          <w:sz w:val="36"/>
+          <w:szCs w:val="36"/>
+        </w:rPr>
+      </w:pPr>
+      <w:r>
+        <w:rPr>
+          <w:rFonts w:ascii="Helvetica" w:hAnsi="Helvetica" w:cs="Helvetica"/>
+          <w:sz w:val="36"/>
+          <w:szCs w:val="36"/>
+        </w:rPr>
+        <w:t>Windows and corresponding Java Classes</w:t>
+      </w:r>
+    </w:p>
+    <w:p>
+      <w:pPr>
+        <w:autoSpaceDE w:val="0"/>
+        <w:autoSpaceDN w:val="0"/>
+        <w:adjustRightInd w:val="0"/>
+        <w:spacing w:after="0" w:line="240" w:lineRule="auto"/>
+        <w:rPr>
+          <w:rFonts w:ascii="Helvetica" w:hAnsi="Helvetica" w:cs="Helvetica"/>
+          <w:sz w:val="24"/>
+          <w:szCs w:val="24"/>
+        </w:rPr>
+      </w:pPr>
+      <w:r>
+        <w:rPr>
+          <w:rFonts w:ascii="Helvetica" w:hAnsi="Helvetica" w:cs="Helvetica"/>
+          <w:sz w:val="24"/>
+          <w:szCs w:val="24"/>
+        </w:rPr>
+        <w:t>Screenshots for all activities are provided in the User Guide.</w:t>
+      </w:r>
+    </w:p>
+    <w:p>
+      <w:pPr>
+        <w:autoSpaceDE w:val="0"/>
+        <w:autoSpaceDN w:val="0"/>
+        <w:adjustRightInd w:val="0"/>
+        <w:spacing w:after="0" w:line="240" w:lineRule="auto"/>
+        <w:rPr>
+          <w:rFonts w:ascii="Helvetica" w:hAnsi="Helvetica" w:cs="Helvetica"/>
+          <w:sz w:val="24"/>
+          <w:szCs w:val="24"/>
+        </w:rPr>
+      </w:pPr>
+      <w:r>
+        <w:rPr>
+          <w:rFonts w:ascii="Helvetica" w:hAnsi="Helvetica" w:cs="Helvetica"/>
+          <w:sz w:val="24"/>
+          <w:szCs w:val="24"/>
+        </w:rPr>
+        <w:t>Please refer to the User Guide’s table of contents.</w:t>
+      </w:r>
+    </w:p>
+    <w:p>
+      <w:pPr>
+        <w:autoSpaceDE w:val="0"/>
+        <w:autoSpaceDN w:val="0"/>
+        <w:adjustRightInd w:val="0"/>
+        <w:spacing w:after="0" w:line="240" w:lineRule="auto"/>
+        <w:rPr>
+          <w:rFonts w:ascii="Helvetica" w:hAnsi="Helvetica" w:cs="Helvetica"/>
+          <w:sz w:val="24"/>
+          <w:szCs w:val="24"/>
+        </w:rPr>
+      </w:pPr>
+    </w:p>
+    <w:p>
+      <w:pPr>
+        <w:autoSpaceDE w:val="0"/>
+        <w:autoSpaceDN w:val="0"/>
+        <w:adjustRightInd w:val="0"/>
+        <w:spacing w:after="0" w:line="240" w:lineRule="auto"/>
+        <w:rPr>
+          <w:rFonts w:ascii="Helvetica" w:hAnsi="Helvetica" w:cs="Helvetica"/>
+          <w:sz w:val="24"/>
+          <w:szCs w:val="24"/>
+        </w:rPr>
+      </w:pPr>
+      <w:r>
+        <w:rPr>
+          <w:rFonts w:ascii="Helvetica" w:hAnsi="Helvetica" w:cs="Helvetica"/>
+          <w:sz w:val="24"/>
+          <w:szCs w:val="24"/>
+        </w:rPr>
+        <w:t xml:space="preserve">Login Window: </w:t>
+      </w:r>
+      <w:r>
+        <w:rPr>
+          <w:rFonts w:ascii="Helvetica" w:hAnsi="Helvetica" w:cs="Helvetica"/>
+          <w:sz w:val="24"/>
+          <w:szCs w:val="24"/>
+        </w:rPr>
+        <w:tab/>
+      </w:r>
+      <w:proofErr w:type="spellStart"/>
+      <w:r>
+        <w:rPr>
+          <w:rFonts w:ascii="Helvetica" w:hAnsi="Helvetica" w:cs="Helvetica"/>
+          <w:sz w:val="24"/>
+          <w:szCs w:val="24"/>
+        </w:rPr>
+        <w:t>AttendanceAppActivity</w:t>
+      </w:r>
+      <w:proofErr w:type="spellEnd"/>
+      <w:r>
+        <w:rPr>
+          <w:rFonts w:ascii="Helvetica" w:hAnsi="Helvetica" w:cs="Helvetica"/>
+          <w:sz w:val="24"/>
+          <w:szCs w:val="24"/>
+        </w:rPr>
+        <w:tab/>
+        <w:t>Test:</w:t>
+      </w:r>
+      <w:r>
+        <w:rPr>
+          <w:rFonts w:ascii="Helvetica" w:hAnsi="Helvetica" w:cs="Helvetica"/>
+          <w:sz w:val="24"/>
+          <w:szCs w:val="24"/>
+        </w:rPr>
+        <w:tab/>
+      </w:r>
+      <w:proofErr w:type="spellStart"/>
+      <w:r>
+        <w:rPr>
+          <w:rFonts w:ascii="Helvetica" w:hAnsi="Helvetica" w:cs="Helvetica"/>
+          <w:sz w:val="24"/>
+          <w:szCs w:val="24"/>
+        </w:rPr>
+        <w:t>AttendanceAppActivityTest</w:t>
+      </w:r>
+      <w:proofErr w:type="spellEnd"/>
+    </w:p>
+    <w:p>
+      <w:pPr>
+        <w:autoSpaceDE w:val="0"/>
+        <w:autoSpaceDN w:val="0"/>
+        <w:adjustRightInd w:val="0"/>
+        <w:spacing w:after="0" w:line="240" w:lineRule="auto"/>
+        <w:rPr>
+          <w:rFonts w:ascii="Helvetica" w:hAnsi="Helvetica" w:cs="Helvetica"/>
+          <w:sz w:val="24"/>
+          <w:szCs w:val="24"/>
+        </w:rPr>
+      </w:pPr>
+      <w:r>
+        <w:rPr>
+          <w:rFonts w:ascii="Helvetica" w:hAnsi="Helvetica" w:cs="Helvetica"/>
+          <w:sz w:val="24"/>
+          <w:szCs w:val="24"/>
+        </w:rPr>
+        <w:tab/>
+        <w:t>Handles Login</w:t>
+      </w:r>
+    </w:p>
+    <w:p>
+      <w:pPr>
+        <w:autoSpaceDE w:val="0"/>
+        <w:autoSpaceDN w:val="0"/>
+        <w:adjustRightInd w:val="0"/>
+        <w:spacing w:after="0" w:line="240" w:lineRule="auto"/>
+        <w:rPr>
+          <w:rFonts w:ascii="Helvetica" w:hAnsi="Helvetica" w:cs="Helvetica"/>
+          <w:sz w:val="24"/>
+          <w:szCs w:val="24"/>
+        </w:rPr>
+      </w:pPr>
+    </w:p>
+    <w:p>
+      <w:pPr>
+        <w:autoSpaceDE w:val="0"/>
+        <w:autoSpaceDN w:val="0"/>
+        <w:adjustRightInd w:val="0"/>
+        <w:spacing w:after="0" w:line="240" w:lineRule="auto"/>
+        <w:rPr>
+          <w:rFonts w:ascii="Helvetica" w:hAnsi="Helvetica" w:cs="Helvetica"/>
+          <w:sz w:val="24"/>
+          <w:szCs w:val="24"/>
+        </w:rPr>
+      </w:pPr>
+      <w:r>
+        <w:rPr>
+          <w:rFonts w:ascii="Helvetica" w:hAnsi="Helvetica" w:cs="Helvetica"/>
+          <w:sz w:val="24"/>
+          <w:szCs w:val="24"/>
+        </w:rPr>
+        <w:t>User Creation:</w:t>
+      </w:r>
+      <w:r>
+        <w:rPr>
+          <w:rFonts w:ascii="Helvetica" w:hAnsi="Helvetica" w:cs="Helvetica"/>
+          <w:sz w:val="24"/>
+          <w:szCs w:val="24"/>
+        </w:rPr>
+        <w:tab/>
+      </w:r>
+      <w:proofErr w:type="spellStart"/>
+      <w:r>
+        <w:rPr>
+          <w:rFonts w:ascii="Helvetica" w:hAnsi="Helvetica" w:cs="Helvetica"/>
+          <w:sz w:val="24"/>
+          <w:szCs w:val="24"/>
+        </w:rPr>
+        <w:t>UserCreationActivity</w:t>
+      </w:r>
+      <w:proofErr w:type="spellEnd"/>
+      <w:r>
+        <w:rPr>
+          <w:rFonts w:ascii="Helvetica" w:hAnsi="Helvetica" w:cs="Helvetica"/>
+          <w:sz w:val="24"/>
+          <w:szCs w:val="24"/>
+        </w:rPr>
+        <w:tab/>
+        <w:t>Test:</w:t>
+      </w:r>
+      <w:r>
+        <w:rPr>
+          <w:rFonts w:ascii="Helvetica" w:hAnsi="Helvetica" w:cs="Helvetica"/>
+          <w:sz w:val="24"/>
+          <w:szCs w:val="24"/>
+        </w:rPr>
+        <w:tab/>
+      </w:r>
+    </w:p>
+    <w:p>
+      <w:pPr>
+        <w:autoSpaceDE w:val="0"/>
+        <w:autoSpaceDN w:val="0"/>
+        <w:adjustRightInd w:val="0"/>
+        <w:spacing w:after="0" w:line="240" w:lineRule="auto"/>
+        <w:rPr>
+          <w:rFonts w:ascii="Helvetica" w:hAnsi="Helvetica" w:cs="Helvetica"/>
+          <w:sz w:val="24"/>
+          <w:szCs w:val="24"/>
+        </w:rPr>
+      </w:pPr>
+      <w:r>
+        <w:rPr>
+          <w:rFonts w:ascii="Helvetica" w:hAnsi="Helvetica" w:cs="Helvetica"/>
+          <w:sz w:val="24"/>
+          <w:szCs w:val="24"/>
+        </w:rPr>
+        <w:tab/>
+        <w:t>Input new user information</w:t>
+      </w:r>
+    </w:p>
+    <w:p>
+      <w:pPr>
+        <w:autoSpaceDE w:val="0"/>
+        <w:autoSpaceDN w:val="0"/>
+        <w:adjustRightInd w:val="0"/>
+        <w:spacing w:after="0" w:line="240" w:lineRule="auto"/>
+        <w:rPr>
+          <w:rFonts w:ascii="Helvetica" w:hAnsi="Helvetica" w:cs="Helvetica"/>
+          <w:sz w:val="24"/>
+          <w:szCs w:val="24"/>
+        </w:rPr>
+      </w:pPr>
+    </w:p>
+    <w:p>
+      <w:pPr>
+        <w:autoSpaceDE w:val="0"/>
+        <w:autoSpaceDN w:val="0"/>
+        <w:adjustRightInd w:val="0"/>
+        <w:spacing w:after="0" w:line="240" w:lineRule="auto"/>
+        <w:rPr>
+          <w:rFonts w:ascii="Helvetica" w:hAnsi="Helvetica" w:cs="Helvetica"/>
+          <w:sz w:val="24"/>
+          <w:szCs w:val="24"/>
+        </w:rPr>
+      </w:pPr>
+      <w:r>
+        <w:rPr>
+          <w:rFonts w:ascii="Helvetica" w:hAnsi="Helvetica" w:cs="Helvetica"/>
+          <w:sz w:val="24"/>
+          <w:szCs w:val="24"/>
+        </w:rPr>
+        <w:t>Main Menu:</w:t>
+      </w:r>
+      <w:r>
+        <w:rPr>
+          <w:rFonts w:ascii="Helvetica" w:hAnsi="Helvetica" w:cs="Helvetica"/>
+          <w:sz w:val="24"/>
+          <w:szCs w:val="24"/>
+        </w:rPr>
+        <w:tab/>
+      </w:r>
+      <w:r>
+        <w:rPr>
+          <w:rFonts w:ascii="Helvetica" w:hAnsi="Helvetica" w:cs="Helvetica"/>
+          <w:sz w:val="24"/>
+          <w:szCs w:val="24"/>
+        </w:rPr>
+        <w:tab/>
+        <w:t>Main Menu Activity</w:t>
+      </w:r>
+      <w:r>
+        <w:rPr>
+          <w:rFonts w:ascii="Helvetica" w:hAnsi="Helvetica" w:cs="Helvetica"/>
+          <w:sz w:val="24"/>
+          <w:szCs w:val="24"/>
+        </w:rPr>
+        <w:t xml:space="preserve"> </w:t>
+      </w:r>
+      <w:r>
+        <w:rPr>
+          <w:rFonts w:ascii="Helvetica" w:hAnsi="Helvetica" w:cs="Helvetica"/>
+          <w:sz w:val="24"/>
+          <w:szCs w:val="24"/>
+        </w:rPr>
+        <w:tab/>
+      </w:r>
+      <w:r>
+        <w:rPr>
+          <w:rFonts w:ascii="Helvetica" w:hAnsi="Helvetica" w:cs="Helvetica"/>
+          <w:sz w:val="24"/>
+          <w:szCs w:val="24"/>
+        </w:rPr>
+        <w:tab/>
+        <w:t>Test:</w:t>
+      </w:r>
+      <w:r>
+        <w:rPr>
+          <w:rFonts w:ascii="Helvetica" w:hAnsi="Helvetica" w:cs="Helvetica"/>
+          <w:sz w:val="24"/>
+          <w:szCs w:val="24"/>
+        </w:rPr>
+        <w:tab/>
+      </w:r>
+    </w:p>
+    <w:p>
+      <w:pPr>
+        <w:autoSpaceDE w:val="0"/>
+        <w:autoSpaceDN w:val="0"/>
+        <w:adjustRightInd w:val="0"/>
+        <w:spacing w:after="0" w:line="240" w:lineRule="auto"/>
+        <w:rPr>
+          <w:rFonts w:ascii="Helvetica" w:hAnsi="Helvetica" w:cs="Helvetica"/>
+          <w:sz w:val="24"/>
+          <w:szCs w:val="24"/>
+        </w:rPr>
+      </w:pPr>
+      <w:r>
+        <w:rPr>
+          <w:rFonts w:ascii="Helvetica" w:hAnsi="Helvetica" w:cs="Helvetica"/>
+          <w:sz w:val="24"/>
+          <w:szCs w:val="24"/>
+        </w:rPr>
+        <w:tab/>
+        <w:t>Directs user to activity and student lists</w:t>
+      </w:r>
+    </w:p>
+    <w:p>
+      <w:pPr>
+        <w:autoSpaceDE w:val="0"/>
+        <w:autoSpaceDN w:val="0"/>
+        <w:adjustRightInd w:val="0"/>
+        <w:spacing w:after="0" w:line="240" w:lineRule="auto"/>
+        <w:rPr>
+          <w:rFonts w:ascii="Helvetica" w:hAnsi="Helvetica" w:cs="Helvetica"/>
+          <w:sz w:val="24"/>
+          <w:szCs w:val="24"/>
+        </w:rPr>
+      </w:pPr>
+    </w:p>
+    <w:p>
+      <w:pPr>
+        <w:autoSpaceDE w:val="0"/>
+        <w:autoSpaceDN w:val="0"/>
+        <w:adjustRightInd w:val="0"/>
+        <w:spacing w:after="0" w:line="240" w:lineRule="auto"/>
+        <w:rPr>
+          <w:rFonts w:ascii="Helvetica" w:hAnsi="Helvetica" w:cs="Helvetica"/>
+          <w:sz w:val="24"/>
+          <w:szCs w:val="24"/>
+        </w:rPr>
+      </w:pPr>
+      <w:r>
+        <w:rPr>
+          <w:rFonts w:ascii="Helvetica" w:hAnsi="Helvetica" w:cs="Helvetica"/>
+          <w:sz w:val="24"/>
+          <w:szCs w:val="24"/>
+        </w:rPr>
+        <w:t>Full Student List:</w:t>
+      </w:r>
+      <w:r>
+        <w:rPr>
+          <w:rFonts w:ascii="Helvetica" w:hAnsi="Helvetica" w:cs="Helvetica"/>
+          <w:sz w:val="24"/>
+          <w:szCs w:val="24"/>
+        </w:rPr>
+        <w:tab/>
+      </w:r>
+      <w:proofErr w:type="spellStart"/>
+      <w:r>
+        <w:rPr>
+          <w:rFonts w:ascii="Helvetica" w:hAnsi="Helvetica" w:cs="Helvetica"/>
+          <w:sz w:val="24"/>
+          <w:szCs w:val="24"/>
+        </w:rPr>
+        <w:t>FullStudentListActivity</w:t>
+      </w:r>
+      <w:proofErr w:type="spellEnd"/>
+      <w:r>
+        <w:rPr>
+          <w:rFonts w:ascii="Helvetica" w:hAnsi="Helvetica" w:cs="Helvetica"/>
+          <w:sz w:val="24"/>
+          <w:szCs w:val="24"/>
+        </w:rPr>
+        <w:tab/>
+        <w:t>Test:</w:t>
+      </w:r>
+      <w:r>
+        <w:rPr>
+          <w:rFonts w:ascii="Helvetica" w:hAnsi="Helvetica" w:cs="Helvetica"/>
+          <w:sz w:val="24"/>
+          <w:szCs w:val="24"/>
+        </w:rPr>
+        <w:tab/>
+      </w:r>
+    </w:p>
+    <w:p>
+      <w:pPr>
+        <w:autoSpaceDE w:val="0"/>
+        <w:autoSpaceDN w:val="0"/>
+        <w:adjustRightInd w:val="0"/>
+        <w:spacing w:after="0" w:line="240" w:lineRule="auto"/>
+        <w:rPr>
+          <w:rFonts w:ascii="Helvetica" w:hAnsi="Helvetica" w:cs="Helvetica"/>
+          <w:sz w:val="24"/>
+          <w:szCs w:val="24"/>
+        </w:rPr>
+      </w:pPr>
+      <w:r>
+        <w:rPr>
+          <w:rFonts w:ascii="Helvetica" w:hAnsi="Helvetica" w:cs="Helvetica"/>
+          <w:sz w:val="24"/>
+          <w:szCs w:val="24"/>
+        </w:rPr>
+        <w:tab/>
+      </w:r>
+      <w:proofErr w:type="gramStart"/>
+      <w:r>
+        <w:rPr>
+          <w:rFonts w:ascii="Helvetica" w:hAnsi="Helvetica" w:cs="Helvetica"/>
+          <w:sz w:val="24"/>
+          <w:szCs w:val="24"/>
+        </w:rPr>
+        <w:t xml:space="preserve">Extends </w:t>
+      </w:r>
+      <w:proofErr w:type="spellStart"/>
+      <w:r>
+        <w:rPr>
+          <w:rFonts w:ascii="Helvetica" w:hAnsi="Helvetica" w:cs="Helvetica"/>
+          <w:sz w:val="24"/>
+          <w:szCs w:val="24"/>
+        </w:rPr>
+        <w:t>StudentListActivity</w:t>
+      </w:r>
+      <w:proofErr w:type="spellEnd"/>
+      <w:r>
+        <w:rPr>
+          <w:rFonts w:ascii="Helvetica" w:hAnsi="Helvetica" w:cs="Helvetica"/>
+          <w:sz w:val="24"/>
+          <w:szCs w:val="24"/>
+        </w:rPr>
+        <w:t>.</w:t>
+      </w:r>
       <w:proofErr w:type="gramEnd"/>
+      <w:r>
+        <w:rPr>
+          <w:rFonts w:ascii="Helvetica" w:hAnsi="Helvetica" w:cs="Helvetica"/>
+          <w:sz w:val="24"/>
+          <w:szCs w:val="24"/>
+        </w:rPr>
+        <w:t xml:space="preserve"> </w:t>
+      </w:r>
+    </w:p>
+    <w:p>
+      <w:pPr>
+        <w:autoSpaceDE w:val="0"/>
+        <w:autoSpaceDN w:val="0"/>
+        <w:adjustRightInd w:val="0"/>
+        <w:spacing w:after="0" w:line="240" w:lineRule="auto"/>
+        <w:ind w:firstLine="720"/>
+        <w:rPr>
+          <w:rFonts w:ascii="Helvetica" w:hAnsi="Helvetica" w:cs="Helvetica"/>
+          <w:sz w:val="24"/>
+          <w:szCs w:val="24"/>
+        </w:rPr>
+      </w:pPr>
+      <w:proofErr w:type="gramStart"/>
+      <w:r>
+        <w:rPr>
+          <w:rFonts w:ascii="Helvetica" w:hAnsi="Helvetica" w:cs="Helvetica"/>
+          <w:sz w:val="24"/>
+          <w:szCs w:val="24"/>
+        </w:rPr>
+        <w:t>Accessible from Main Menu.</w:t>
+      </w:r>
+      <w:proofErr w:type="gramEnd"/>
+      <w:r>
+        <w:rPr>
+          <w:rFonts w:ascii="Helvetica" w:hAnsi="Helvetica" w:cs="Helvetica"/>
+          <w:sz w:val="24"/>
+          <w:szCs w:val="24"/>
+        </w:rPr>
+        <w:t xml:space="preserve"> </w:t>
+      </w:r>
+    </w:p>
+    <w:p>
+      <w:pPr>
+        <w:autoSpaceDE w:val="0"/>
+        <w:autoSpaceDN w:val="0"/>
+        <w:adjustRightInd w:val="0"/>
+        <w:spacing w:after="0" w:line="240" w:lineRule="auto"/>
+        <w:ind w:left="720"/>
+        <w:rPr>
+          <w:rFonts w:ascii="Helvetica" w:hAnsi="Helvetica" w:cs="Helvetica"/>
+          <w:sz w:val="24"/>
+          <w:szCs w:val="24"/>
+        </w:rPr>
+      </w:pPr>
+      <w:r>
+        <w:rPr>
+          <w:rFonts w:ascii="Helvetica" w:hAnsi="Helvetica" w:cs="Helvetica"/>
+          <w:sz w:val="24"/>
+          <w:szCs w:val="24"/>
+        </w:rPr>
+        <w:t>Displays list of students</w:t>
+      </w:r>
+    </w:p>
+    <w:p>
+      <w:pPr>
+        <w:autoSpaceDE w:val="0"/>
+        <w:autoSpaceDN w:val="0"/>
+        <w:adjustRightInd w:val="0"/>
+        <w:spacing w:after="0" w:line="240" w:lineRule="auto"/>
+        <w:rPr>
+          <w:rFonts w:ascii="Helvetica" w:hAnsi="Helvetica" w:cs="Helvetica"/>
+          <w:sz w:val="24"/>
+          <w:szCs w:val="24"/>
+        </w:rPr>
+      </w:pPr>
+    </w:p>
+    <w:p>
+      <w:pPr>
+        <w:autoSpaceDE w:val="0"/>
+        <w:autoSpaceDN w:val="0"/>
+        <w:adjustRightInd w:val="0"/>
+        <w:spacing w:after="0" w:line="240" w:lineRule="auto"/>
+        <w:rPr>
+          <w:rFonts w:ascii="Helvetica" w:hAnsi="Helvetica" w:cs="Helvetica"/>
+          <w:sz w:val="24"/>
+          <w:szCs w:val="24"/>
+        </w:rPr>
+      </w:pPr>
+      <w:r>
+        <w:rPr>
+          <w:rFonts w:ascii="Helvetica" w:hAnsi="Helvetica" w:cs="Helvetica"/>
+          <w:sz w:val="24"/>
+          <w:szCs w:val="24"/>
+        </w:rPr>
+        <w:t>Student Info:</w:t>
+      </w:r>
+      <w:r>
+        <w:rPr>
+          <w:rFonts w:ascii="Helvetica" w:hAnsi="Helvetica" w:cs="Helvetica"/>
+          <w:sz w:val="24"/>
+          <w:szCs w:val="24"/>
+        </w:rPr>
+        <w:tab/>
+      </w:r>
+      <w:r>
+        <w:rPr>
+          <w:rFonts w:ascii="Helvetica" w:hAnsi="Helvetica" w:cs="Helvetica"/>
+          <w:sz w:val="24"/>
+          <w:szCs w:val="24"/>
+        </w:rPr>
+        <w:tab/>
+      </w:r>
+      <w:proofErr w:type="spellStart"/>
+      <w:r>
+        <w:rPr>
+          <w:rFonts w:ascii="Helvetica" w:hAnsi="Helvetica" w:cs="Helvetica"/>
+          <w:sz w:val="24"/>
+          <w:szCs w:val="24"/>
+        </w:rPr>
+        <w:t>StudentDataActivity</w:t>
+      </w:r>
+      <w:proofErr w:type="spellEnd"/>
+      <w:r>
+        <w:rPr>
+          <w:rFonts w:ascii="Helvetica" w:hAnsi="Helvetica" w:cs="Helvetica"/>
+          <w:sz w:val="24"/>
+          <w:szCs w:val="24"/>
+        </w:rPr>
+        <w:tab/>
+      </w:r>
+      <w:r>
+        <w:rPr>
+          <w:rFonts w:ascii="Helvetica" w:hAnsi="Helvetica" w:cs="Helvetica"/>
+          <w:sz w:val="24"/>
+          <w:szCs w:val="24"/>
+        </w:rPr>
+        <w:tab/>
+        <w:t>Test:</w:t>
+      </w:r>
+      <w:r>
+        <w:rPr>
+          <w:rFonts w:ascii="Helvetica" w:hAnsi="Helvetica" w:cs="Helvetica"/>
+          <w:sz w:val="24"/>
+          <w:szCs w:val="24"/>
+        </w:rPr>
+        <w:tab/>
+      </w:r>
+    </w:p>
+    <w:p>
+      <w:pPr>
+        <w:autoSpaceDE w:val="0"/>
+        <w:autoSpaceDN w:val="0"/>
+        <w:adjustRightInd w:val="0"/>
+        <w:spacing w:after="0" w:line="240" w:lineRule="auto"/>
+        <w:rPr>
+          <w:rFonts w:ascii="Helvetica" w:hAnsi="Helvetica" w:cs="Helvetica"/>
+          <w:sz w:val="24"/>
+          <w:szCs w:val="24"/>
+        </w:rPr>
+      </w:pPr>
+      <w:r>
+        <w:rPr>
+          <w:rFonts w:ascii="Helvetica" w:hAnsi="Helvetica" w:cs="Helvetica"/>
+          <w:sz w:val="24"/>
+          <w:szCs w:val="24"/>
+        </w:rPr>
+        <w:tab/>
+        <w:t>View information for a given student</w:t>
+      </w:r>
+    </w:p>
+    <w:p>
+      <w:pPr>
+        <w:autoSpaceDE w:val="0"/>
+        <w:autoSpaceDN w:val="0"/>
+        <w:adjustRightInd w:val="0"/>
+        <w:spacing w:after="0" w:line="240" w:lineRule="auto"/>
+        <w:rPr>
+          <w:rFonts w:ascii="Helvetica" w:hAnsi="Helvetica" w:cs="Helvetica"/>
+          <w:sz w:val="24"/>
+          <w:szCs w:val="24"/>
+        </w:rPr>
+      </w:pPr>
+    </w:p>
+    <w:p>
+      <w:pPr>
+        <w:autoSpaceDE w:val="0"/>
+        <w:autoSpaceDN w:val="0"/>
+        <w:adjustRightInd w:val="0"/>
+        <w:spacing w:after="0" w:line="240" w:lineRule="auto"/>
+        <w:rPr>
+          <w:rFonts w:ascii="Helvetica" w:hAnsi="Helvetica" w:cs="Helvetica"/>
+          <w:sz w:val="24"/>
+          <w:szCs w:val="24"/>
+        </w:rPr>
+      </w:pPr>
+      <w:r>
+        <w:rPr>
+          <w:rFonts w:ascii="Helvetica" w:hAnsi="Helvetica" w:cs="Helvetica"/>
+          <w:sz w:val="24"/>
+          <w:szCs w:val="24"/>
+        </w:rPr>
+        <w:t>Activity List:</w:t>
+      </w:r>
+      <w:r>
+        <w:rPr>
+          <w:rFonts w:ascii="Helvetica" w:hAnsi="Helvetica" w:cs="Helvetica"/>
+          <w:sz w:val="24"/>
+          <w:szCs w:val="24"/>
+        </w:rPr>
+        <w:tab/>
+      </w:r>
+      <w:r>
+        <w:rPr>
+          <w:rFonts w:ascii="Helvetica" w:hAnsi="Helvetica" w:cs="Helvetica"/>
+          <w:sz w:val="24"/>
+          <w:szCs w:val="24"/>
+        </w:rPr>
+        <w:tab/>
+      </w:r>
+      <w:proofErr w:type="spellStart"/>
+      <w:r>
+        <w:rPr>
+          <w:rFonts w:ascii="Helvetica" w:hAnsi="Helvetica" w:cs="Helvetica"/>
+          <w:sz w:val="24"/>
+          <w:szCs w:val="24"/>
+        </w:rPr>
+        <w:t>ActivityListActivity</w:t>
+      </w:r>
+      <w:proofErr w:type="spellEnd"/>
+      <w:r>
+        <w:rPr>
+          <w:rFonts w:ascii="Helvetica" w:hAnsi="Helvetica" w:cs="Helvetica"/>
+          <w:sz w:val="24"/>
+          <w:szCs w:val="24"/>
+        </w:rPr>
+        <w:tab/>
+      </w:r>
+      <w:r>
+        <w:rPr>
+          <w:rFonts w:ascii="Helvetica" w:hAnsi="Helvetica" w:cs="Helvetica"/>
+          <w:sz w:val="24"/>
+          <w:szCs w:val="24"/>
+        </w:rPr>
+        <w:tab/>
+        <w:t>Test:</w:t>
+      </w:r>
+      <w:r>
+        <w:rPr>
+          <w:rFonts w:ascii="Helvetica" w:hAnsi="Helvetica" w:cs="Helvetica"/>
+          <w:sz w:val="24"/>
+          <w:szCs w:val="24"/>
+        </w:rPr>
+        <w:tab/>
+      </w:r>
+      <w:proofErr w:type="spellStart"/>
+      <w:r>
+        <w:rPr>
+          <w:rFonts w:ascii="Helvetica" w:hAnsi="Helvetica" w:cs="Helvetica"/>
+          <w:sz w:val="24"/>
+          <w:szCs w:val="24"/>
+        </w:rPr>
+        <w:t>ActivityListTest</w:t>
+      </w:r>
+      <w:proofErr w:type="spellEnd"/>
+    </w:p>
+    <w:p>
+      <w:pPr>
+        <w:autoSpaceDE w:val="0"/>
+        <w:autoSpaceDN w:val="0"/>
+        <w:adjustRightInd w:val="0"/>
+        <w:spacing w:after="0" w:line="240" w:lineRule="auto"/>
+        <w:rPr>
+          <w:rFonts w:ascii="Helvetica" w:hAnsi="Helvetica" w:cs="Helvetica"/>
+          <w:sz w:val="24"/>
+          <w:szCs w:val="24"/>
+        </w:rPr>
+      </w:pPr>
+      <w:r>
+        <w:rPr>
+          <w:rFonts w:ascii="Helvetica" w:hAnsi="Helvetica" w:cs="Helvetica"/>
+          <w:sz w:val="24"/>
+          <w:szCs w:val="24"/>
+        </w:rPr>
+        <w:tab/>
+        <w:t xml:space="preserve">Displays list of </w:t>
+      </w:r>
+      <w:proofErr w:type="spellStart"/>
+      <w:r>
+        <w:rPr>
+          <w:rFonts w:ascii="Helvetica" w:hAnsi="Helvetica" w:cs="Helvetica"/>
+          <w:sz w:val="24"/>
+          <w:szCs w:val="24"/>
+        </w:rPr>
+        <w:t>programme</w:t>
+      </w:r>
+      <w:proofErr w:type="spellEnd"/>
+      <w:r>
+        <w:rPr>
+          <w:rFonts w:ascii="Helvetica" w:hAnsi="Helvetica" w:cs="Helvetica"/>
+          <w:sz w:val="24"/>
+          <w:szCs w:val="24"/>
+        </w:rPr>
+        <w:t xml:space="preserve"> activities</w:t>
+      </w:r>
+    </w:p>
+    <w:p>
+      <w:pPr>
+        <w:autoSpaceDE w:val="0"/>
+        <w:autoSpaceDN w:val="0"/>
+        <w:adjustRightInd w:val="0"/>
+        <w:spacing w:after="0" w:line="240" w:lineRule="auto"/>
+        <w:rPr>
+          <w:rFonts w:ascii="Helvetica" w:hAnsi="Helvetica" w:cs="Helvetica"/>
+          <w:sz w:val="24"/>
+          <w:szCs w:val="24"/>
+        </w:rPr>
+      </w:pPr>
+    </w:p>
+    <w:p>
+      <w:pPr>
+        <w:autoSpaceDE w:val="0"/>
+        <w:autoSpaceDN w:val="0"/>
+        <w:adjustRightInd w:val="0"/>
+        <w:spacing w:after="0" w:line="240" w:lineRule="auto"/>
+        <w:rPr>
+          <w:rFonts w:ascii="Helvetica" w:hAnsi="Helvetica" w:cs="Helvetica"/>
+          <w:sz w:val="24"/>
+          <w:szCs w:val="24"/>
+        </w:rPr>
+      </w:pPr>
+      <w:r>
+        <w:rPr>
+          <w:rFonts w:ascii="Helvetica" w:hAnsi="Helvetica" w:cs="Helvetica"/>
+          <w:sz w:val="24"/>
+          <w:szCs w:val="24"/>
+        </w:rPr>
+        <w:t>View Comments:</w:t>
+      </w:r>
+      <w:r>
+        <w:rPr>
+          <w:rFonts w:ascii="Helvetica" w:hAnsi="Helvetica" w:cs="Helvetica"/>
+          <w:sz w:val="24"/>
+          <w:szCs w:val="24"/>
+        </w:rPr>
+        <w:tab/>
+      </w:r>
+      <w:proofErr w:type="spellStart"/>
+      <w:r>
+        <w:rPr>
+          <w:rFonts w:ascii="Helvetica" w:hAnsi="Helvetica" w:cs="Helvetica"/>
+          <w:sz w:val="24"/>
+          <w:szCs w:val="24"/>
+        </w:rPr>
+        <w:t>StudentCommentActivity</w:t>
+      </w:r>
+      <w:proofErr w:type="spellEnd"/>
+      <w:r>
+        <w:rPr>
+          <w:rFonts w:ascii="Helvetica" w:hAnsi="Helvetica" w:cs="Helvetica"/>
+          <w:sz w:val="24"/>
+          <w:szCs w:val="24"/>
+        </w:rPr>
+        <w:t xml:space="preserve"> </w:t>
+      </w:r>
+      <w:r>
+        <w:rPr>
+          <w:rFonts w:ascii="Helvetica" w:hAnsi="Helvetica" w:cs="Helvetica"/>
+          <w:sz w:val="24"/>
+          <w:szCs w:val="24"/>
+        </w:rPr>
+        <w:tab/>
+        <w:t>Test:</w:t>
+      </w:r>
+      <w:r>
+        <w:rPr>
+          <w:rFonts w:ascii="Helvetica" w:hAnsi="Helvetica" w:cs="Helvetica"/>
+          <w:sz w:val="24"/>
+          <w:szCs w:val="24"/>
+        </w:rPr>
+        <w:tab/>
+      </w:r>
+    </w:p>
+    <w:p>
+      <w:pPr>
+        <w:autoSpaceDE w:val="0"/>
+        <w:autoSpaceDN w:val="0"/>
+        <w:adjustRightInd w:val="0"/>
+        <w:spacing w:after="0" w:line="240" w:lineRule="auto"/>
+        <w:rPr>
+          <w:rFonts w:ascii="Helvetica" w:hAnsi="Helvetica" w:cs="Helvetica"/>
+          <w:sz w:val="24"/>
+          <w:szCs w:val="24"/>
+        </w:rPr>
+      </w:pPr>
+      <w:r>
+        <w:rPr>
+          <w:rFonts w:ascii="Helvetica" w:hAnsi="Helvetica" w:cs="Helvetica"/>
+          <w:sz w:val="24"/>
+          <w:szCs w:val="24"/>
+        </w:rPr>
+        <w:tab/>
+        <w:t>View comments for a student</w:t>
+      </w:r>
+    </w:p>
+    <w:p>
+      <w:pPr>
+        <w:autoSpaceDE w:val="0"/>
+        <w:autoSpaceDN w:val="0"/>
+        <w:adjustRightInd w:val="0"/>
+        <w:spacing w:after="0" w:line="240" w:lineRule="auto"/>
+        <w:rPr>
+          <w:rFonts w:ascii="Helvetica" w:hAnsi="Helvetica" w:cs="Helvetica"/>
+          <w:sz w:val="24"/>
+          <w:szCs w:val="24"/>
+        </w:rPr>
+      </w:pPr>
+    </w:p>
+    <w:p>
+      <w:pPr>
+        <w:autoSpaceDE w:val="0"/>
+        <w:autoSpaceDN w:val="0"/>
+        <w:adjustRightInd w:val="0"/>
+        <w:spacing w:after="0" w:line="240" w:lineRule="auto"/>
+        <w:rPr>
+          <w:rFonts w:ascii="Helvetica" w:hAnsi="Helvetica" w:cs="Helvetica"/>
+          <w:sz w:val="24"/>
+          <w:szCs w:val="24"/>
+        </w:rPr>
+      </w:pPr>
+      <w:r>
+        <w:rPr>
+          <w:rFonts w:ascii="Helvetica" w:hAnsi="Helvetica" w:cs="Helvetica"/>
+          <w:sz w:val="24"/>
+          <w:szCs w:val="24"/>
+        </w:rPr>
+        <w:t>Leave Comment:</w:t>
+      </w:r>
+      <w:r>
+        <w:rPr>
+          <w:rFonts w:ascii="Helvetica" w:hAnsi="Helvetica" w:cs="Helvetica"/>
+          <w:sz w:val="24"/>
+          <w:szCs w:val="24"/>
+        </w:rPr>
+        <w:tab/>
+      </w:r>
+      <w:proofErr w:type="spellStart"/>
+      <w:r>
+        <w:rPr>
+          <w:rFonts w:ascii="Helvetica" w:hAnsi="Helvetica" w:cs="Helvetica"/>
+          <w:sz w:val="24"/>
+          <w:szCs w:val="24"/>
+        </w:rPr>
+        <w:t>CommentFormActivity</w:t>
+      </w:r>
+      <w:proofErr w:type="spellEnd"/>
+      <w:r>
+        <w:rPr>
+          <w:rFonts w:ascii="Helvetica" w:hAnsi="Helvetica" w:cs="Helvetica"/>
+          <w:sz w:val="24"/>
+          <w:szCs w:val="24"/>
+        </w:rPr>
+        <w:t xml:space="preserve"> </w:t>
+      </w:r>
+      <w:r>
+        <w:rPr>
+          <w:rFonts w:ascii="Helvetica" w:hAnsi="Helvetica" w:cs="Helvetica"/>
+          <w:sz w:val="24"/>
+          <w:szCs w:val="24"/>
+        </w:rPr>
+        <w:tab/>
+        <w:t>Test:</w:t>
+      </w:r>
+      <w:r>
+        <w:rPr>
+          <w:rFonts w:ascii="Helvetica" w:hAnsi="Helvetica" w:cs="Helvetica"/>
+          <w:sz w:val="24"/>
+          <w:szCs w:val="24"/>
+        </w:rPr>
+        <w:tab/>
+      </w:r>
+    </w:p>
+    <w:p>
+      <w:pPr>
+        <w:autoSpaceDE w:val="0"/>
+        <w:autoSpaceDN w:val="0"/>
+        <w:adjustRightInd w:val="0"/>
+        <w:spacing w:after="0" w:line="240" w:lineRule="auto"/>
+        <w:rPr>
+          <w:rFonts w:ascii="Helvetica" w:hAnsi="Helvetica" w:cs="Helvetica"/>
+          <w:sz w:val="24"/>
+          <w:szCs w:val="24"/>
+        </w:rPr>
+      </w:pPr>
+      <w:r>
+        <w:rPr>
+          <w:rFonts w:ascii="Helvetica" w:hAnsi="Helvetica" w:cs="Helvetica"/>
+          <w:sz w:val="24"/>
+          <w:szCs w:val="24"/>
+        </w:rPr>
+        <w:tab/>
+        <w:t>Leave a comment</w:t>
+      </w:r>
+    </w:p>
+    <w:p>
+      <w:pPr>
+        <w:autoSpaceDE w:val="0"/>
+        <w:autoSpaceDN w:val="0"/>
+        <w:adjustRightInd w:val="0"/>
+        <w:spacing w:after="0" w:line="240" w:lineRule="auto"/>
+        <w:rPr>
+          <w:rFonts w:ascii="Helvetica" w:hAnsi="Helvetica" w:cs="Helvetica"/>
+          <w:sz w:val="24"/>
+          <w:szCs w:val="24"/>
+        </w:rPr>
+      </w:pPr>
+    </w:p>
+    <w:p>
+      <w:pPr>
+        <w:autoSpaceDE w:val="0"/>
+        <w:autoSpaceDN w:val="0"/>
+        <w:adjustRightInd w:val="0"/>
+        <w:spacing w:after="0" w:line="240" w:lineRule="auto"/>
+        <w:rPr>
+          <w:rFonts w:ascii="Helvetica" w:hAnsi="Helvetica" w:cs="Helvetica"/>
+          <w:sz w:val="24"/>
+          <w:szCs w:val="24"/>
+        </w:rPr>
+      </w:pPr>
+      <w:r>
+        <w:rPr>
+          <w:rFonts w:ascii="Helvetica" w:hAnsi="Helvetica" w:cs="Helvetica"/>
+          <w:sz w:val="24"/>
+          <w:szCs w:val="24"/>
+        </w:rPr>
+        <w:t>Student List:</w:t>
+      </w:r>
+      <w:r>
+        <w:rPr>
+          <w:rFonts w:ascii="Helvetica" w:hAnsi="Helvetica" w:cs="Helvetica"/>
+          <w:sz w:val="24"/>
+          <w:szCs w:val="24"/>
+        </w:rPr>
+        <w:tab/>
+      </w:r>
+      <w:r>
+        <w:rPr>
+          <w:rFonts w:ascii="Helvetica" w:hAnsi="Helvetica" w:cs="Helvetica"/>
+          <w:sz w:val="24"/>
+          <w:szCs w:val="24"/>
+        </w:rPr>
+        <w:tab/>
+      </w:r>
+      <w:proofErr w:type="spellStart"/>
+      <w:r>
+        <w:rPr>
+          <w:rFonts w:ascii="Helvetica" w:hAnsi="Helvetica" w:cs="Helvetica"/>
+          <w:sz w:val="24"/>
+          <w:szCs w:val="24"/>
+        </w:rPr>
+        <w:t>StudentSelectionActivity</w:t>
+      </w:r>
+      <w:proofErr w:type="spellEnd"/>
+      <w:r>
+        <w:rPr>
+          <w:rFonts w:ascii="Helvetica" w:hAnsi="Helvetica" w:cs="Helvetica"/>
+          <w:sz w:val="24"/>
+          <w:szCs w:val="24"/>
+        </w:rPr>
+        <w:t xml:space="preserve"> </w:t>
+      </w:r>
+      <w:r>
+        <w:rPr>
+          <w:rFonts w:ascii="Helvetica" w:hAnsi="Helvetica" w:cs="Helvetica"/>
+          <w:sz w:val="24"/>
+          <w:szCs w:val="24"/>
+        </w:rPr>
+        <w:tab/>
+        <w:t>Test:</w:t>
+      </w:r>
+      <w:r>
+        <w:rPr>
+          <w:rFonts w:ascii="Helvetica" w:hAnsi="Helvetica" w:cs="Helvetica"/>
+          <w:sz w:val="24"/>
+          <w:szCs w:val="24"/>
+        </w:rPr>
+        <w:tab/>
+      </w:r>
+      <w:proofErr w:type="spellStart"/>
+      <w:r>
+        <w:rPr>
+          <w:rFonts w:ascii="Helvetica" w:hAnsi="Helvetica" w:cs="Helvetica"/>
+          <w:sz w:val="24"/>
+          <w:szCs w:val="24"/>
+        </w:rPr>
+        <w:t>StudentSelectionTest</w:t>
+      </w:r>
+      <w:proofErr w:type="spellEnd"/>
+    </w:p>
+    <w:p>
+      <w:pPr>
+        <w:autoSpaceDE w:val="0"/>
+        <w:autoSpaceDN w:val="0"/>
+        <w:adjustRightInd w:val="0"/>
+        <w:spacing w:after="0" w:line="240" w:lineRule="auto"/>
+        <w:rPr>
+          <w:rFonts w:ascii="Helvetica" w:hAnsi="Helvetica" w:cs="Helvetica"/>
+          <w:sz w:val="24"/>
+          <w:szCs w:val="24"/>
+        </w:rPr>
+      </w:pPr>
+      <w:r>
+        <w:rPr>
+          <w:rFonts w:ascii="Helvetica" w:hAnsi="Helvetica" w:cs="Helvetica"/>
+          <w:sz w:val="24"/>
+          <w:szCs w:val="24"/>
+        </w:rPr>
+        <w:tab/>
+        <w:t>View students, perform operations on them</w:t>
+      </w:r>
+    </w:p>
+    <w:p>
+      <w:pPr>
+        <w:autoSpaceDE w:val="0"/>
+        <w:autoSpaceDN w:val="0"/>
+        <w:adjustRightInd w:val="0"/>
+        <w:spacing w:after="0" w:line="240" w:lineRule="auto"/>
+        <w:rPr>
+          <w:rFonts w:ascii="Helvetica" w:hAnsi="Helvetica" w:cs="Helvetica"/>
+          <w:sz w:val="24"/>
+          <w:szCs w:val="24"/>
+        </w:rPr>
+      </w:pPr>
+    </w:p>
+    <w:p>
+      <w:pPr>
+        <w:autoSpaceDE w:val="0"/>
+        <w:autoSpaceDN w:val="0"/>
+        <w:adjustRightInd w:val="0"/>
+        <w:spacing w:after="0" w:line="240" w:lineRule="auto"/>
+        <w:rPr>
+          <w:rFonts w:ascii="Helvetica" w:hAnsi="Helvetica" w:cs="Helvetica"/>
+          <w:sz w:val="24"/>
+          <w:szCs w:val="24"/>
+        </w:rPr>
+      </w:pPr>
+      <w:r>
+        <w:rPr>
+          <w:rFonts w:ascii="Helvetica" w:hAnsi="Helvetica" w:cs="Helvetica"/>
+          <w:sz w:val="24"/>
+          <w:szCs w:val="24"/>
+        </w:rPr>
+        <w:t xml:space="preserve">*All Activity classes extend </w:t>
+      </w:r>
+      <w:proofErr w:type="spellStart"/>
+      <w:r>
+        <w:rPr>
+          <w:rFonts w:ascii="Helvetica" w:hAnsi="Helvetica" w:cs="Helvetica"/>
+          <w:sz w:val="24"/>
+          <w:szCs w:val="24"/>
+        </w:rPr>
+        <w:t>SyncableActivty</w:t>
+      </w:r>
+      <w:proofErr w:type="spellEnd"/>
+      <w:r>
+        <w:rPr>
+          <w:rFonts w:ascii="Helvetica" w:hAnsi="Helvetica" w:cs="Helvetica"/>
+          <w:sz w:val="24"/>
+          <w:szCs w:val="24"/>
+        </w:rPr>
+        <w:t xml:space="preserve">. </w:t>
+      </w:r>
+      <w:proofErr w:type="spellStart"/>
+      <w:r>
+        <w:rPr>
+          <w:rFonts w:ascii="Helvetica" w:hAnsi="Helvetica" w:cs="Helvetica"/>
+          <w:sz w:val="24"/>
+          <w:szCs w:val="24"/>
+        </w:rPr>
+        <w:t>SyncableActivity</w:t>
+      </w:r>
+      <w:proofErr w:type="spellEnd"/>
+      <w:r>
+        <w:rPr>
+          <w:rFonts w:ascii="Helvetica" w:hAnsi="Helvetica" w:cs="Helvetica"/>
+          <w:sz w:val="24"/>
+          <w:szCs w:val="24"/>
+        </w:rPr>
+        <w:t xml:space="preserve"> has methods which handle syncing to the database and </w:t>
+      </w:r>
+      <w:proofErr w:type="spellStart"/>
+      <w:r>
+        <w:rPr>
+          <w:rFonts w:ascii="Helvetica" w:hAnsi="Helvetica" w:cs="Helvetica"/>
+          <w:sz w:val="24"/>
+          <w:szCs w:val="24"/>
+        </w:rPr>
+        <w:t>ui</w:t>
+      </w:r>
+      <w:proofErr w:type="spellEnd"/>
+      <w:r>
+        <w:rPr>
+          <w:rFonts w:ascii="Helvetica" w:hAnsi="Helvetica" w:cs="Helvetica"/>
+          <w:sz w:val="24"/>
+          <w:szCs w:val="24"/>
+        </w:rPr>
+        <w:t xml:space="preserve"> features for user interaction with syncing. This class is tested with:</w:t>
+      </w:r>
+    </w:p>
+    <w:p>
+      <w:pPr>
+        <w:autoSpaceDE w:val="0"/>
+        <w:autoSpaceDN w:val="0"/>
+        <w:adjustRightInd w:val="0"/>
+        <w:spacing w:after="0" w:line="240" w:lineRule="auto"/>
+        <w:rPr>
+          <w:rFonts w:ascii="Helvetica" w:hAnsi="Helvetica" w:cs="Helvetica"/>
+          <w:sz w:val="24"/>
+          <w:szCs w:val="24"/>
+        </w:rPr>
+      </w:pPr>
+    </w:p>
+    <w:p>
+      <w:pPr>
+        <w:autoSpaceDE w:val="0"/>
+        <w:autoSpaceDN w:val="0"/>
+        <w:adjustRightInd w:val="0"/>
+        <w:spacing w:after="0" w:line="240" w:lineRule="auto"/>
+        <w:rPr>
+          <w:rFonts w:ascii="Helvetica" w:hAnsi="Helvetica" w:cs="Helvetica"/>
+          <w:sz w:val="24"/>
+          <w:szCs w:val="24"/>
+        </w:rPr>
+      </w:pPr>
+    </w:p>
+    <w:p>
+      <w:pPr>
+        <w:autoSpaceDE w:val="0"/>
+        <w:autoSpaceDN w:val="0"/>
+        <w:adjustRightInd w:val="0"/>
+        <w:spacing w:after="0" w:line="240" w:lineRule="auto"/>
+        <w:rPr>
+          <w:rFonts w:ascii="Helvetica" w:hAnsi="Helvetica" w:cs="Helvetica"/>
+          <w:sz w:val="24"/>
+          <w:szCs w:val="24"/>
+        </w:rPr>
+      </w:pPr>
+      <w:r>
+        <w:rPr>
+          <w:rFonts w:ascii="Helvetica" w:hAnsi="Helvetica" w:cs="Helvetica"/>
+          <w:sz w:val="24"/>
+          <w:szCs w:val="24"/>
+        </w:rPr>
+        <w:tab/>
+      </w:r>
+    </w:p>
+    <w:p>
+      <w:pPr>
+        <w:autoSpaceDE w:val="0"/>
+        <w:autoSpaceDN w:val="0"/>
+        <w:adjustRightInd w:val="0"/>
+        <w:spacing w:after="0" w:line="240" w:lineRule="auto"/>
+        <w:rPr>
+          <w:rFonts w:ascii="Helvetica" w:hAnsi="Helvetica" w:cs="Helvetica"/>
+          <w:sz w:val="24"/>
+          <w:szCs w:val="24"/>
+        </w:rPr>
+      </w:pPr>
+    </w:p>
+    <w:p>
+      <w:pPr>
+        <w:autoSpaceDE w:val="0"/>
+        <w:autoSpaceDN w:val="0"/>
+        <w:adjustRightInd w:val="0"/>
+        <w:spacing w:after="0" w:line="240" w:lineRule="auto"/>
+        <w:rPr>
+          <w:rFonts w:ascii="Helvetica" w:hAnsi="Helvetica" w:cs="Helvetica"/>
+          <w:sz w:val="24"/>
+          <w:szCs w:val="24"/>
+        </w:rPr>
+      </w:pPr>
+    </w:p>
+    <w:p>
+      <w:pPr>
+        <w:autoSpaceDE w:val="0"/>
+        <w:autoSpaceDN w:val="0"/>
+        <w:adjustRightInd w:val="0"/>
+        <w:spacing w:after="0" w:line="240" w:lineRule="auto"/>
+        <w:rPr>
+          <w:rFonts w:ascii="Helvetica" w:hAnsi="Helvetica" w:cs="Helvetica"/>
+          <w:sz w:val="24"/>
+          <w:szCs w:val="24"/>
+        </w:rPr>
+      </w:pPr>
+    </w:p>
+    <w:p>
+      <w:pPr>
+        <w:autoSpaceDE w:val="0"/>
+        <w:autoSpaceDN w:val="0"/>
+        <w:adjustRightInd w:val="0"/>
+        <w:spacing w:after="0" w:line="240" w:lineRule="auto"/>
+        <w:rPr>
+          <w:rFonts w:ascii="Helvetica" w:hAnsi="Helvetica" w:cs="Helvetica"/>
+          <w:sz w:val="24"/>
+          <w:szCs w:val="24"/>
+        </w:rPr>
+      </w:pPr>
+    </w:p>
+    <w:p>
+      <w:pPr>
+        <w:autoSpaceDE w:val="0"/>
+        <w:autoSpaceDN w:val="0"/>
+        <w:adjustRightInd w:val="0"/>
+        <w:spacing w:after="0" w:line="240" w:lineRule="auto"/>
+        <w:rPr>
+          <w:rFonts w:ascii="Helvetica" w:hAnsi="Helvetica" w:cs="Helvetica"/>
+          <w:sz w:val="24"/>
+          <w:szCs w:val="24"/>
+        </w:rPr>
+      </w:pPr>
+    </w:p>
+    <w:p>
+      <w:pPr>
+        <w:autoSpaceDE w:val="0"/>
+        <w:autoSpaceDN w:val="0"/>
+        <w:adjustRightInd w:val="0"/>
+        <w:spacing w:after="0" w:line="240" w:lineRule="auto"/>
+        <w:rPr>
+          <w:rFonts w:ascii="Helvetica" w:hAnsi="Helvetica" w:cs="Helvetica"/>
+          <w:sz w:val="24"/>
+          <w:szCs w:val="24"/>
+        </w:rPr>
+      </w:pPr>
+    </w:p>
+    <w:p>
+      <w:pPr>
+        <w:autoSpaceDE w:val="0"/>
+        <w:autoSpaceDN w:val="0"/>
+        <w:adjustRightInd w:val="0"/>
+        <w:spacing w:after="0" w:line="240" w:lineRule="auto"/>
+        <w:rPr>
+          <w:rFonts w:ascii="Helvetica" w:hAnsi="Helvetica" w:cs="Helvetica"/>
+          <w:sz w:val="24"/>
+          <w:szCs w:val="24"/>
+        </w:rPr>
+      </w:pPr>
+    </w:p>
+    <w:p>
+      <w:pPr>
+        <w:autoSpaceDE w:val="0"/>
+        <w:autoSpaceDN w:val="0"/>
+        <w:adjustRightInd w:val="0"/>
+        <w:spacing w:after="0" w:line="240" w:lineRule="auto"/>
+        <w:rPr>
+          <w:rFonts w:ascii="Helvetica" w:hAnsi="Helvetica" w:cs="Helvetica"/>
+          <w:sz w:val="36"/>
+          <w:szCs w:val="36"/>
+        </w:rPr>
+      </w:pPr>
+      <w:r>
+        <w:rPr>
+          <w:rFonts w:ascii="Helvetica" w:hAnsi="Helvetica" w:cs="Helvetica"/>
+          <w:sz w:val="36"/>
+          <w:szCs w:val="36"/>
+        </w:rPr>
+        <w:t>Database</w:t>
+      </w:r>
+    </w:p>
+    <w:p>
+      <w:pPr>
+        <w:autoSpaceDE w:val="0"/>
+        <w:autoSpaceDN w:val="0"/>
+        <w:adjustRightInd w:val="0"/>
+        <w:spacing w:after="0" w:line="240" w:lineRule="auto"/>
+        <w:rPr>
+          <w:rFonts w:ascii="Helvetica" w:hAnsi="Helvetica" w:cs="Helvetica"/>
+          <w:sz w:val="36"/>
+          <w:szCs w:val="36"/>
+        </w:rPr>
+      </w:pPr>
+    </w:p>
+    <w:p>
+      <w:pPr>
+        <w:autoSpaceDE w:val="0"/>
+        <w:autoSpaceDN w:val="0"/>
+        <w:adjustRightInd w:val="0"/>
+        <w:spacing w:after="0" w:line="240" w:lineRule="auto"/>
+        <w:rPr>
+          <w:rFonts w:ascii="Helvetica" w:hAnsi="Helvetica" w:cs="Helvetica"/>
+          <w:sz w:val="24"/>
+          <w:szCs w:val="24"/>
+        </w:rPr>
+      </w:pPr>
+      <w:r>
+        <w:rPr>
+          <w:rFonts w:ascii="Helvetica" w:hAnsi="Helvetica" w:cs="Helvetica"/>
+          <w:sz w:val="24"/>
+          <w:szCs w:val="24"/>
+        </w:rPr>
+        <w:t>Schema:</w:t>
+      </w:r>
+    </w:p>
+    <w:p>
+      <w:pPr>
+        <w:autoSpaceDE w:val="0"/>
+        <w:autoSpaceDN w:val="0"/>
+        <w:adjustRightInd w:val="0"/>
+        <w:spacing w:after="0" w:line="240" w:lineRule="auto"/>
+        <w:rPr>
+          <w:rFonts w:ascii="Helvetica" w:hAnsi="Helvetica" w:cs="Helvetica"/>
+          <w:sz w:val="24"/>
+          <w:szCs w:val="24"/>
+        </w:rPr>
+      </w:pPr>
+    </w:p>
+    <w:p>
+      <w:pPr>
+        <w:autoSpaceDE w:val="0"/>
+        <w:autoSpaceDN w:val="0"/>
+        <w:adjustRightInd w:val="0"/>
+        <w:spacing w:after="0" w:line="240" w:lineRule="auto"/>
+        <w:rPr>
+          <w:rFonts w:ascii="Helvetica" w:hAnsi="Helvetica" w:cs="Helvetica"/>
+          <w:sz w:val="24"/>
+          <w:szCs w:val="24"/>
+        </w:rPr>
+      </w:pPr>
+      <w:r>
+        <w:rPr>
+          <w:rFonts w:ascii="Helvetica" w:hAnsi="Helvetica" w:cs="Helvetica"/>
+          <w:sz w:val="24"/>
+          <w:szCs w:val="24"/>
+        </w:rPr>
+        <w:t>Classes and Tests Classes:</w:t>
+      </w:r>
+    </w:p>
+    <w:p>
+      <w:pPr>
+        <w:autoSpaceDE w:val="0"/>
+        <w:autoSpaceDN w:val="0"/>
+        <w:adjustRightInd w:val="0"/>
+        <w:spacing w:after="0" w:line="240" w:lineRule="auto"/>
+        <w:rPr>
+          <w:rFonts w:ascii="Helvetica" w:hAnsi="Helvetica" w:cs="Helvetica"/>
+          <w:sz w:val="24"/>
+          <w:szCs w:val="24"/>
+        </w:rPr>
+      </w:pPr>
+    </w:p>
+    <w:p>
+      <w:pPr>
+        <w:autoSpaceDE w:val="0"/>
+        <w:autoSpaceDN w:val="0"/>
+        <w:adjustRightInd w:val="0"/>
+        <w:spacing w:after="0" w:line="240" w:lineRule="auto"/>
+        <w:rPr>
+          <w:rFonts w:ascii="Helvetica" w:hAnsi="Helvetica" w:cs="Helvetica"/>
+          <w:sz w:val="24"/>
+          <w:szCs w:val="24"/>
+        </w:rPr>
+      </w:pPr>
+    </w:p>
+    <w:p>
+      <w:pPr>
+        <w:autoSpaceDE w:val="0"/>
+        <w:autoSpaceDN w:val="0"/>
+        <w:adjustRightInd w:val="0"/>
+        <w:spacing w:after="0" w:line="240" w:lineRule="auto"/>
+        <w:rPr>
+          <w:rFonts w:ascii="Helvetica" w:hAnsi="Helvetica" w:cs="Helvetica"/>
+          <w:sz w:val="36"/>
+          <w:szCs w:val="36"/>
+        </w:rPr>
+      </w:pPr>
+      <w:r>
+        <w:rPr>
+          <w:rFonts w:ascii="Helvetica" w:hAnsi="Helvetica" w:cs="Helvetica"/>
+          <w:sz w:val="36"/>
+          <w:szCs w:val="36"/>
+        </w:rPr>
+        <w:t>External Protocol</w:t>
+      </w:r>
+    </w:p>
+    <w:p>
+      <w:pPr>
+        <w:autoSpaceDE w:val="0"/>
+        <w:autoSpaceDN w:val="0"/>
+        <w:adjustRightInd w:val="0"/>
+        <w:spacing w:after="0" w:line="240" w:lineRule="auto"/>
+        <w:rPr>
+          <w:rFonts w:ascii="Helvetica" w:hAnsi="Helvetica" w:cs="Helvetica"/>
+          <w:sz w:val="24"/>
+          <w:szCs w:val="24"/>
+        </w:rPr>
+      </w:pPr>
+    </w:p>
+    <w:p>
+      <w:pPr>
+        <w:autoSpaceDE w:val="0"/>
+        <w:autoSpaceDN w:val="0"/>
+        <w:adjustRightInd w:val="0"/>
+        <w:spacing w:after="0" w:line="240" w:lineRule="auto"/>
+        <w:rPr>
+          <w:rFonts w:ascii="Helvetica" w:hAnsi="Helvetica" w:cs="Helvetica"/>
+          <w:sz w:val="24"/>
+          <w:szCs w:val="24"/>
+        </w:rPr>
+      </w:pPr>
+    </w:p>
+    <w:p>
+      <w:pPr>
+        <w:autoSpaceDE w:val="0"/>
+        <w:autoSpaceDN w:val="0"/>
+        <w:adjustRightInd w:val="0"/>
+        <w:spacing w:after="0" w:line="240" w:lineRule="auto"/>
+        <w:rPr>
+          <w:rFonts w:ascii="Helvetica" w:hAnsi="Helvetica" w:cs="Helvetica"/>
+          <w:sz w:val="20"/>
+          <w:szCs w:val="20"/>
+        </w:rPr>
+      </w:pPr>
+      <w:r>
+        <w:rPr>
+          <w:rFonts w:ascii="Helvetica" w:hAnsi="Helvetica" w:cs="Helvetica"/>
+          <w:sz w:val="36"/>
+          <w:szCs w:val="36"/>
+        </w:rPr>
+        <w:tab/>
+      </w:r>
     </w:p>
     <w:sectPr>
       <w:footerReference w:type="default" r:id="rId16"/>
@@ -3939,7 +5738,7 @@
             <w:rPr>
               <w:noProof/>
             </w:rPr>
-            <w:t>9</w:t>
+            <w:t>13</w:t>
           </w:r>
         </w:fldSimple>
       </w:p>
@@ -4203,6 +6002,7 @@
   <w:style w:type="paragraph" w:default="1" w:styleId="Normal">
     <w:name w:val="Normal"/>
     <w:qFormat/>
+    <w:rsid w:val="002C2C50"/>
   </w:style>
   <w:style w:type="character" w:default="1" w:styleId="DefaultParagraphFont">
     <w:name w:val="Default Paragraph Font"/>
@@ -4320,286 +6120,6 @@
     </w:pPr>
   </w:style>
 </w:styles>
-</file>
-
-<file path=word/glossary/document.xml><?xml version="1.0" encoding="utf-8"?>
-<w:glossaryDocument xmlns:ve="http://schemas.openxmlformats.org/markup-compatibility/2006" xmlns:o="urn:schemas-microsoft-com:office:office" xmlns:r="http://schemas.openxmlformats.org/officeDocument/2006/relationships" xmlns:m="http://schemas.openxmlformats.org/officeDocument/2006/math" xmlns:v="urn:schemas-microsoft-com:vml" xmlns:wp="http://schemas.openxmlformats.org/drawingml/2006/wordprocessingDrawing" xmlns:w10="urn:schemas-microsoft-com:office:word" xmlns:w="http://schemas.openxmlformats.org/wordprocessingml/2006/main" xmlns:wne="http://schemas.microsoft.com/office/word/2006/wordml">
-  <w:docParts/>
-</w:glossaryDocument>
-</file>
-
-<file path=word/glossary/fontTable.xml><?xml version="1.0" encoding="utf-8"?>
-<w:fonts xmlns:r="http://schemas.openxmlformats.org/officeDocument/2006/relationships" xmlns:w="http://schemas.openxmlformats.org/wordprocessingml/2006/main">
-  <w:font w:name="Calibri">
-    <w:panose1 w:val="020F0502020204030204"/>
-    <w:charset w:val="00"/>
-    <w:family w:val="swiss"/>
-    <w:pitch w:val="variable"/>
-    <w:sig w:usb0="E10002FF" w:usb1="4000ACFF" w:usb2="00000009" w:usb3="00000000" w:csb0="0000019F" w:csb1="00000000"/>
-  </w:font>
-  <w:font w:name="Times New Roman">
-    <w:panose1 w:val="02020603050405020304"/>
-    <w:charset w:val="00"/>
-    <w:family w:val="roman"/>
-    <w:pitch w:val="variable"/>
-    <w:sig w:usb0="E0002AFF" w:usb1="C0007841" w:usb2="00000009" w:usb3="00000000" w:csb0="000001FF" w:csb1="00000000"/>
-  </w:font>
-  <w:font w:name="Tahoma">
-    <w:panose1 w:val="020B0604030504040204"/>
-    <w:charset w:val="00"/>
-    <w:family w:val="swiss"/>
-    <w:pitch w:val="variable"/>
-    <w:sig w:usb0="E1002EFF" w:usb1="C000605B" w:usb2="00000029" w:usb3="00000000" w:csb0="000101FF" w:csb1="00000000"/>
-  </w:font>
-  <w:font w:name="Helvetica">
-    <w:panose1 w:val="020B0604020202020204"/>
-    <w:charset w:val="00"/>
-    <w:family w:val="swiss"/>
-    <w:pitch w:val="variable"/>
-    <w:sig w:usb0="E0002AFF" w:usb1="C0007843" w:usb2="00000009" w:usb3="00000000" w:csb0="000001FF" w:csb1="00000000"/>
-  </w:font>
-  <w:font w:name="Cambria">
-    <w:panose1 w:val="02040503050406030204"/>
-    <w:charset w:val="00"/>
-    <w:family w:val="roman"/>
-    <w:pitch w:val="variable"/>
-    <w:sig w:usb0="E00002FF" w:usb1="400004FF" w:usb2="00000000" w:usb3="00000000" w:csb0="0000019F" w:csb1="00000000"/>
-  </w:font>
-</w:fonts>
-</file>
-
-<file path=word/glossary/settings.xml><?xml version="1.0" encoding="utf-8"?>
-<w:settings xmlns:o="urn:schemas-microsoft-com:office:office" xmlns:r="http://schemas.openxmlformats.org/officeDocument/2006/relationships" xmlns:m="http://schemas.openxmlformats.org/officeDocument/2006/math" xmlns:v="urn:schemas-microsoft-com:vml" xmlns:w10="urn:schemas-microsoft-com:office:word" xmlns:w="http://schemas.openxmlformats.org/wordprocessingml/2006/main" xmlns:sl="http://schemas.openxmlformats.org/schemaLibrary/2006/main">
-  <w:view w:val="normal"/>
-  <w:defaultTabStop w:val="720"/>
-  <w:characterSpacingControl w:val="doNotCompress"/>
-  <w:compat>
-    <w:useFELayout/>
-  </w:compat>
-  <w:rsids>
-    <w:rsidRoot w:val="004006B8"/>
-    <w:rsid w:val="00075253"/>
-    <w:rsid w:val="004006B8"/>
-  </w:rsids>
-  <m:mathPr>
-    <m:mathFont m:val="Cambria Math"/>
-    <m:brkBin m:val="before"/>
-    <m:brkBinSub m:val="--"/>
-    <m:smallFrac m:val="off"/>
-    <m:dispDef/>
-    <m:lMargin m:val="0"/>
-    <m:rMargin m:val="0"/>
-    <m:defJc m:val="centerGroup"/>
-    <m:wrapIndent m:val="1440"/>
-    <m:intLim m:val="subSup"/>
-    <m:naryLim m:val="undOvr"/>
-  </m:mathPr>
-  <w:themeFontLang w:val="en-US"/>
-  <w:clrSchemeMapping w:bg1="light1" w:t1="dark1" w:bg2="light2" w:t2="dark2" w:accent1="accent1" w:accent2="accent2" w:accent3="accent3" w:accent4="accent4" w:accent5="accent5" w:accent6="accent6" w:hyperlink="hyperlink" w:followedHyperlink="followedHyperlink"/>
-  <w:decimalSymbol w:val="."/>
-  <w:listSeparator w:val=","/>
-</w:settings>
-</file>
-
-<file path=word/glossary/styles.xml><?xml version="1.0" encoding="utf-8"?>
-<w:styles xmlns:r="http://schemas.openxmlformats.org/officeDocument/2006/relationships" xmlns:w="http://schemas.openxmlformats.org/wordprocessingml/2006/main">
-  <w:docDefaults>
-    <w:rPrDefault>
-      <w:rPr>
-        <w:rFonts w:asciiTheme="minorHAnsi" w:eastAsiaTheme="minorEastAsia" w:hAnsiTheme="minorHAnsi" w:cstheme="minorBidi"/>
-        <w:sz w:val="22"/>
-        <w:szCs w:val="22"/>
-        <w:lang w:val="en-US" w:eastAsia="en-US" w:bidi="ar-SA"/>
-      </w:rPr>
-    </w:rPrDefault>
-    <w:pPrDefault>
-      <w:pPr>
-        <w:spacing w:after="200" w:line="276" w:lineRule="auto"/>
-      </w:pPr>
-    </w:pPrDefault>
-  </w:docDefaults>
-  <w:latentStyles w:defLockedState="0" w:defUIPriority="99" w:defSemiHidden="1" w:defUnhideWhenUsed="1" w:defQFormat="0" w:count="267">
-    <w:lsdException w:name="Normal" w:semiHidden="0" w:uiPriority="0" w:unhideWhenUsed="0" w:qFormat="1"/>
-    <w:lsdException w:name="heading 1" w:semiHidden="0" w:uiPriority="9" w:unhideWhenUsed="0" w:qFormat="1"/>
-    <w:lsdException w:name="heading 2" w:uiPriority="9" w:qFormat="1"/>
-    <w:lsdException w:name="heading 3" w:uiPriority="9" w:qFormat="1"/>
-    <w:lsdException w:name="heading 4" w:uiPriority="9" w:qFormat="1"/>
-    <w:lsdException w:name="heading 5" w:uiPriority="9" w:qFormat="1"/>
-    <w:lsdException w:name="heading 6" w:uiPriority="9" w:qFormat="1"/>
-    <w:lsdException w:name="heading 7" w:uiPriority="9" w:qFormat="1"/>
-    <w:lsdException w:name="heading 8" w:uiPriority="9" w:qFormat="1"/>
-    <w:lsdException w:name="heading 9" w:uiPriority="9" w:qFormat="1"/>
-    <w:lsdException w:name="toc 1" w:uiPriority="39"/>
-    <w:lsdException w:name="toc 2" w:uiPriority="39"/>
-    <w:lsdException w:name="toc 3" w:uiPriority="39"/>
-    <w:lsdException w:name="toc 4" w:uiPriority="39"/>
-    <w:lsdException w:name="toc 5" w:uiPriority="39"/>
-    <w:lsdException w:name="toc 6" w:uiPriority="39"/>
-    <w:lsdException w:name="toc 7" w:uiPriority="39"/>
-    <w:lsdException w:name="toc 8" w:uiPriority="39"/>
-    <w:lsdException w:name="toc 9" w:uiPriority="39"/>
-    <w:lsdException w:name="caption" w:uiPriority="35" w:qFormat="1"/>
-    <w:lsdException w:name="Title" w:semiHidden="0" w:uiPriority="10" w:unhideWhenUsed="0" w:qFormat="1"/>
-    <w:lsdException w:name="Default Paragraph Font" w:uiPriority="1"/>
-    <w:lsdException w:name="Subtitle" w:semiHidden="0" w:uiPriority="11" w:unhideWhenUsed="0" w:qFormat="1"/>
-    <w:lsdException w:name="Strong" w:semiHidden="0" w:uiPriority="22" w:unhideWhenUsed="0" w:qFormat="1"/>
-    <w:lsdException w:name="Emphasis" w:semiHidden="0" w:uiPriority="20" w:unhideWhenUsed="0" w:qFormat="1"/>
-    <w:lsdException w:name="Table Grid" w:semiHidden="0" w:uiPriority="59" w:unhideWhenUsed="0"/>
-    <w:lsdException w:name="Placeholder Text" w:unhideWhenUsed="0"/>
-    <w:lsdException w:name="No Spacing" w:semiHidden="0" w:uiPriority="1" w:unhideWhenUsed="0" w:qFormat="1"/>
-    <w:lsdException w:name="Light Shading" w:semiHidden="0" w:uiPriority="60" w:unhideWhenUsed="0"/>
-    <w:lsdException w:name="Light List" w:semiHidden="0" w:uiPriority="61" w:unhideWhenUsed="0"/>
-    <w:lsdException w:name="Light Grid" w:semiHidden="0" w:uiPriority="62" w:unhideWhenUsed="0"/>
-    <w:lsdException w:name="Medium Shading 1" w:semiHidden="0" w:uiPriority="63" w:unhideWhenUsed="0"/>
-    <w:lsdException w:name="Medium Shading 2" w:semiHidden="0" w:uiPriority="64" w:unhideWhenUsed="0"/>
-    <w:lsdException w:name="Medium List 1" w:semiHidden="0" w:uiPriority="65" w:unhideWhenUsed="0"/>
-    <w:lsdException w:name="Medium List 2" w:semiHidden="0" w:uiPriority="66" w:unhideWhenUsed="0"/>
-    <w:lsdException w:name="Medium Grid 1" w:semiHidden="0" w:uiPriority="67" w:unhideWhenUsed="0"/>
-    <w:lsdException w:name="Medium Grid 2" w:semiHidden="0" w:uiPriority="68" w:unhideWhenUsed="0"/>
-    <w:lsdException w:name="Medium Grid 3" w:semiHidden="0" w:uiPriority="69" w:unhideWhenUsed="0"/>
-    <w:lsdException w:name="Dark List" w:semiHidden="0" w:uiPriority="70" w:unhideWhenUsed="0"/>
-    <w:lsdException w:name="Colorful Shading" w:semiHidden="0" w:uiPriority="71" w:unhideWhenUsed="0"/>
-    <w:lsdException w:name="Colorful List" w:semiHidden="0" w:uiPriority="72" w:unhideWhenUsed="0"/>
-    <w:lsdException w:name="Colorful Grid" w:semiHidden="0" w:uiPriority="73" w:unhideWhenUsed="0"/>
-    <w:lsdException w:name="Light Shading Accent 1" w:semiHidden="0" w:uiPriority="60" w:unhideWhenUsed="0"/>
-    <w:lsdException w:name="Light List Accent 1" w:semiHidden="0" w:uiPriority="61" w:unhideWhenUsed="0"/>
-    <w:lsdException w:name="Light Grid Accent 1" w:semiHidden="0" w:uiPriority="62" w:unhideWhenUsed="0"/>
-    <w:lsdException w:name="Medium Shading 1 Accent 1" w:semiHidden="0" w:uiPriority="63" w:unhideWhenUsed="0"/>
-    <w:lsdException w:name="Medium Shading 2 Accent 1" w:semiHidden="0" w:uiPriority="64" w:unhideWhenUsed="0"/>
-    <w:lsdException w:name="Medium List 1 Accent 1" w:semiHidden="0" w:uiPriority="65" w:unhideWhenUsed="0"/>
-    <w:lsdException w:name="Revision" w:unhideWhenUsed="0"/>
-    <w:lsdException w:name="List Paragraph" w:semiHidden="0" w:uiPriority="34" w:unhideWhenUsed="0" w:qFormat="1"/>
-    <w:lsdException w:name="Quote" w:semiHidden="0" w:uiPriority="29" w:unhideWhenUsed="0" w:qFormat="1"/>
-    <w:lsdException w:name="Intense Quote" w:semiHidden="0" w:uiPriority="30" w:unhideWhenUsed="0" w:qFormat="1"/>
-    <w:lsdException w:name="Medium List 2 Accent 1" w:semiHidden="0" w:uiPriority="66" w:unhideWhenUsed="0"/>
-    <w:lsdException w:name="Medium Grid 1 Accent 1" w:semiHidden="0" w:uiPriority="67" w:unhideWhenUsed="0"/>
-    <w:lsdException w:name="Medium Grid 2 Accent 1" w:semiHidden="0" w:uiPriority="68" w:unhideWhenUsed="0"/>
-    <w:lsdException w:name="Medium Grid 3 Accent 1" w:semiHidden="0" w:uiPriority="69" w:unhideWhenUsed="0"/>
-    <w:lsdException w:name="Dark List Accent 1" w:semiHidden="0" w:uiPriority="70" w:unhideWhenUsed="0"/>
-    <w:lsdException w:name="Colorful Shading Accent 1" w:semiHidden="0" w:uiPriority="71" w:unhideWhenUsed="0"/>
-    <w:lsdException w:name="Colorful List Accent 1" w:semiHidden="0" w:uiPriority="72" w:unhideWhenUsed="0"/>
-    <w:lsdException w:name="Colorful Grid Accent 1" w:semiHidden="0" w:uiPriority="73" w:unhideWhenUsed="0"/>
-    <w:lsdException w:name="Light Shading Accent 2" w:semiHidden="0" w:uiPriority="60" w:unhideWhenUsed="0"/>
-    <w:lsdException w:name="Light List Accent 2" w:semiHidden="0" w:uiPriority="61" w:unhideWhenUsed="0"/>
-    <w:lsdException w:name="Light Grid Accent 2" w:semiHidden="0" w:uiPriority="62" w:unhideWhenUsed="0"/>
-    <w:lsdException w:name="Medium Shading 1 Accent 2" w:semiHidden="0" w:uiPriority="63" w:unhideWhenUsed="0"/>
-    <w:lsdException w:name="Medium Shading 2 Accent 2" w:semiHidden="0" w:uiPriority="64" w:unhideWhenUsed="0"/>
-    <w:lsdException w:name="Medium List 1 Accent 2" w:semiHidden="0" w:uiPriority="65" w:unhideWhenUsed="0"/>
-    <w:lsdException w:name="Medium List 2 Accent 2" w:semiHidden="0" w:uiPriority="66" w:unhideWhenUsed="0"/>
-    <w:lsdException w:name="Medium Grid 1 Accent 2" w:semiHidden="0" w:uiPriority="67" w:unhideWhenUsed="0"/>
-    <w:lsdException w:name="Medium Grid 2 Accent 2" w:semiHidden="0" w:uiPriority="68" w:unhideWhenUsed="0"/>
-    <w:lsdException w:name="Medium Grid 3 Accent 2" w:semiHidden="0" w:uiPriority="69" w:unhideWhenUsed="0"/>
-    <w:lsdException w:name="Dark List Accent 2" w:semiHidden="0" w:uiPriority="70" w:unhideWhenUsed="0"/>
-    <w:lsdException w:name="Colorful Shading Accent 2" w:semiHidden="0" w:uiPriority="71" w:unhideWhenUsed="0"/>
-    <w:lsdException w:name="Colorful List Accent 2" w:semiHidden="0" w:uiPriority="72" w:unhideWhenUsed="0"/>
-    <w:lsdException w:name="Colorful Grid Accent 2" w:semiHidden="0" w:uiPriority="73" w:unhideWhenUsed="0"/>
-    <w:lsdException w:name="Light Shading Accent 3" w:semiHidden="0" w:uiPriority="60" w:unhideWhenUsed="0"/>
-    <w:lsdException w:name="Light List Accent 3" w:semiHidden="0" w:uiPriority="61" w:unhideWhenUsed="0"/>
-    <w:lsdException w:name="Light Grid Accent 3" w:semiHidden="0" w:uiPriority="62" w:unhideWhenUsed="0"/>
-    <w:lsdException w:name="Medium Shading 1 Accent 3" w:semiHidden="0" w:uiPriority="63" w:unhideWhenUsed="0"/>
-    <w:lsdException w:name="Medium Shading 2 Accent 3" w:semiHidden="0" w:uiPriority="64" w:unhideWhenUsed="0"/>
-    <w:lsdException w:name="Medium List 1 Accent 3" w:semiHidden="0" w:uiPriority="65" w:unhideWhenUsed="0"/>
-    <w:lsdException w:name="Medium List 2 Accent 3" w:semiHidden="0" w:uiPriority="66" w:unhideWhenUsed="0"/>
-    <w:lsdException w:name="Medium Grid 1 Accent 3" w:semiHidden="0" w:uiPriority="67" w:unhideWhenUsed="0"/>
-    <w:lsdException w:name="Medium Grid 2 Accent 3" w:semiHidden="0" w:uiPriority="68" w:unhideWhenUsed="0"/>
-    <w:lsdException w:name="Medium Grid 3 Accent 3" w:semiHidden="0" w:uiPriority="69" w:unhideWhenUsed="0"/>
-    <w:lsdException w:name="Dark List Accent 3" w:semiHidden="0" w:uiPriority="70" w:unhideWhenUsed="0"/>
-    <w:lsdException w:name="Colorful Shading Accent 3" w:semiHidden="0" w:uiPriority="71" w:unhideWhenUsed="0"/>
-    <w:lsdException w:name="Colorful List Accent 3" w:semiHidden="0" w:uiPriority="72" w:unhideWhenUsed="0"/>
-    <w:lsdException w:name="Colorful Grid Accent 3" w:semiHidden="0" w:uiPriority="73" w:unhideWhenUsed="0"/>
-    <w:lsdException w:name="Light Shading Accent 4" w:semiHidden="0" w:uiPriority="60" w:unhideWhenUsed="0"/>
-    <w:lsdException w:name="Light List Accent 4" w:semiHidden="0" w:uiPriority="61" w:unhideWhenUsed="0"/>
-    <w:lsdException w:name="Light Grid Accent 4" w:semiHidden="0" w:uiPriority="62" w:unhideWhenUsed="0"/>
-    <w:lsdException w:name="Medium Shading 1 Accent 4" w:semiHidden="0" w:uiPriority="63" w:unhideWhenUsed="0"/>
-    <w:lsdException w:name="Medium Shading 2 Accent 4" w:semiHidden="0" w:uiPriority="64" w:unhideWhenUsed="0"/>
-    <w:lsdException w:name="Medium List 1 Accent 4" w:semiHidden="0" w:uiPriority="65" w:unhideWhenUsed="0"/>
-    <w:lsdException w:name="Medium List 2 Accent 4" w:semiHidden="0" w:uiPriority="66" w:unhideWhenUsed="0"/>
-    <w:lsdException w:name="Medium Grid 1 Accent 4" w:semiHidden="0" w:uiPriority="67" w:unhideWhenUsed="0"/>
-    <w:lsdException w:name="Medium Grid 2 Accent 4" w:semiHidden="0" w:uiPriority="68" w:unhideWhenUsed="0"/>
-    <w:lsdException w:name="Medium Grid 3 Accent 4" w:semiHidden="0" w:uiPriority="69" w:unhideWhenUsed="0"/>
-    <w:lsdException w:name="Dark List Accent 4" w:semiHidden="0" w:uiPriority="70" w:unhideWhenUsed="0"/>
-    <w:lsdException w:name="Colorful Shading Accent 4" w:semiHidden="0" w:uiPriority="71" w:unhideWhenUsed="0"/>
-    <w:lsdException w:name="Colorful List Accent 4" w:semiHidden="0" w:uiPriority="72" w:unhideWhenUsed="0"/>
-    <w:lsdException w:name="Colorful Grid Accent 4" w:semiHidden="0" w:uiPriority="73" w:unhideWhenUsed="0"/>
-    <w:lsdException w:name="Light Shading Accent 5" w:semiHidden="0" w:uiPriority="60" w:unhideWhenUsed="0"/>
-    <w:lsdException w:name="Light List Accent 5" w:semiHidden="0" w:uiPriority="61" w:unhideWhenUsed="0"/>
-    <w:lsdException w:name="Light Grid Accent 5" w:semiHidden="0" w:uiPriority="62" w:unhideWhenUsed="0"/>
-    <w:lsdException w:name="Medium Shading 1 Accent 5" w:semiHidden="0" w:uiPriority="63" w:unhideWhenUsed="0"/>
-    <w:lsdException w:name="Medium Shading 2 Accent 5" w:semiHidden="0" w:uiPriority="64" w:unhideWhenUsed="0"/>
-    <w:lsdException w:name="Medium List 1 Accent 5" w:semiHidden="0" w:uiPriority="65" w:unhideWhenUsed="0"/>
-    <w:lsdException w:name="Medium List 2 Accent 5" w:semiHidden="0" w:uiPriority="66" w:unhideWhenUsed="0"/>
-    <w:lsdException w:name="Medium Grid 1 Accent 5" w:semiHidden="0" w:uiPriority="67" w:unhideWhenUsed="0"/>
-    <w:lsdException w:name="Medium Grid 2 Accent 5" w:semiHidden="0" w:uiPriority="68" w:unhideWhenUsed="0"/>
-    <w:lsdException w:name="Medium Grid 3 Accent 5" w:semiHidden="0" w:uiPriority="69" w:unhideWhenUsed="0"/>
-    <w:lsdException w:name="Dark List Accent 5" w:semiHidden="0" w:uiPriority="70" w:unhideWhenUsed="0"/>
-    <w:lsdException w:name="Colorful Shading Accent 5" w:semiHidden="0" w:uiPriority="71" w:unhideWhenUsed="0"/>
-    <w:lsdException w:name="Colorful List Accent 5" w:semiHidden="0" w:uiPriority="72" w:unhideWhenUsed="0"/>
-    <w:lsdException w:name="Colorful Grid Accent 5" w:semiHidden="0" w:uiPriority="73" w:unhideWhenUsed="0"/>
-    <w:lsdException w:name="Light Shading Accent 6" w:semiHidden="0" w:uiPriority="60" w:unhideWhenUsed="0"/>
-    <w:lsdException w:name="Light List Accent 6" w:semiHidden="0" w:uiPriority="61" w:unhideWhenUsed="0"/>
-    <w:lsdException w:name="Light Grid Accent 6" w:semiHidden="0" w:uiPriority="62" w:unhideWhenUsed="0"/>
-    <w:lsdException w:name="Medium Shading 1 Accent 6" w:semiHidden="0" w:uiPriority="63" w:unhideWhenUsed="0"/>
-    <w:lsdException w:name="Medium Shading 2 Accent 6" w:semiHidden="0" w:uiPriority="64" w:unhideWhenUsed="0"/>
-    <w:lsdException w:name="Medium List 1 Accent 6" w:semiHidden="0" w:uiPriority="65" w:unhideWhenUsed="0"/>
-    <w:lsdException w:name="Medium List 2 Accent 6" w:semiHidden="0" w:uiPriority="66" w:unhideWhenUsed="0"/>
-    <w:lsdException w:name="Medium Grid 1 Accent 6" w:semiHidden="0" w:uiPriority="67" w:unhideWhenUsed="0"/>
-    <w:lsdException w:name="Medium Grid 2 Accent 6" w:semiHidden="0" w:uiPriority="68" w:unhideWhenUsed="0"/>
-    <w:lsdException w:name="Medium Grid 3 Accent 6" w:semiHidden="0" w:uiPriority="69" w:unhideWhenUsed="0"/>
-    <w:lsdException w:name="Dark List Accent 6" w:semiHidden="0" w:uiPriority="70" w:unhideWhenUsed="0"/>
-    <w:lsdException w:name="Colorful Shading Accent 6" w:semiHidden="0" w:uiPriority="71" w:unhideWhenUsed="0"/>
-    <w:lsdException w:name="Colorful List Accent 6" w:semiHidden="0" w:uiPriority="72" w:unhideWhenUsed="0"/>
-    <w:lsdException w:name="Colorful Grid Accent 6" w:semiHidden="0" w:uiPriority="73" w:unhideWhenUsed="0"/>
-    <w:lsdException w:name="Subtle Emphasis" w:semiHidden="0" w:uiPriority="19" w:unhideWhenUsed="0" w:qFormat="1"/>
-    <w:lsdException w:name="Intense Emphasis" w:semiHidden="0" w:uiPriority="21" w:unhideWhenUsed="0" w:qFormat="1"/>
-    <w:lsdException w:name="Subtle Reference" w:semiHidden="0" w:uiPriority="31" w:unhideWhenUsed="0" w:qFormat="1"/>
-    <w:lsdException w:name="Intense Reference" w:semiHidden="0" w:uiPriority="32" w:unhideWhenUsed="0" w:qFormat="1"/>
-    <w:lsdException w:name="Book Title" w:semiHidden="0" w:uiPriority="33" w:unhideWhenUsed="0" w:qFormat="1"/>
-    <w:lsdException w:name="Bibliography" w:uiPriority="37"/>
-    <w:lsdException w:name="TOC Heading" w:uiPriority="39" w:qFormat="1"/>
-  </w:latentStyles>
-  <w:style w:type="paragraph" w:default="1" w:styleId="Normal">
-    <w:name w:val="Normal"/>
-    <w:qFormat/>
-  </w:style>
-  <w:style w:type="character" w:default="1" w:styleId="DefaultParagraphFont">
-    <w:name w:val="Default Paragraph Font"/>
-    <w:uiPriority w:val="1"/>
-    <w:semiHidden/>
-    <w:unhideWhenUsed/>
-  </w:style>
-  <w:style w:type="table" w:default="1" w:styleId="TableNormal">
-    <w:name w:val="Normal Table"/>
-    <w:uiPriority w:val="99"/>
-    <w:semiHidden/>
-    <w:unhideWhenUsed/>
-    <w:qFormat/>
-    <w:tblPr>
-      <w:tblInd w:w="0" w:type="dxa"/>
-      <w:tblCellMar>
-        <w:top w:w="0" w:type="dxa"/>
-        <w:left w:w="108" w:type="dxa"/>
-        <w:bottom w:w="0" w:type="dxa"/>
-        <w:right w:w="108" w:type="dxa"/>
-      </w:tblCellMar>
-    </w:tblPr>
-  </w:style>
-  <w:style w:type="numbering" w:default="1" w:styleId="NoList">
-    <w:name w:val="No List"/>
-    <w:uiPriority w:val="99"/>
-    <w:semiHidden/>
-    <w:unhideWhenUsed/>
-  </w:style>
-  <w:style w:type="paragraph" w:customStyle="1" w:styleId="75F6547A4690445FA86D366B558683F1">
-    <w:name w:val="75F6547A4690445FA86D366B558683F1"/>
-    <w:rsid w:val="004006B8"/>
-  </w:style>
-</w:styles>
-</file>
-
-<file path=word/glossary/webSettings.xml><?xml version="1.0" encoding="utf-8"?>
-<w:webSettings xmlns:r="http://schemas.openxmlformats.org/officeDocument/2006/relationships" xmlns:w="http://schemas.openxmlformats.org/wordprocessingml/2006/main">
-  <w:optimizeForBrowser/>
-</w:webSettings>
 </file>
 
 <file path=word/theme/theme1.xml><?xml version="1.0" encoding="utf-8"?>

</xml_diff>